<commit_message>
Renamed TP -> TRIP, TR -> TZIP to avoid confusion
</commit_message>
<xml_diff>
--- a/Readme.docx
+++ b/Readme.docx
@@ -1,6 +1,6 @@
 
 <file path=word/document.xml><?xml version="1.0" encoding="utf-8"?>
-<w:document xmlns:wpc="http://schemas.microsoft.com/office/word/2010/wordprocessingCanvas" xmlns:cx="http://schemas.microsoft.com/office/drawing/2014/chartex" xmlns:cx1="http://schemas.microsoft.com/office/drawing/2015/9/8/chartex" xmlns:cx2="http://schemas.microsoft.com/office/drawing/2015/10/21/chartex" xmlns:cx3="http://schemas.microsoft.com/office/drawing/2016/5/9/chartex" xmlns:cx4="http://schemas.microsoft.com/office/drawing/2016/5/10/chartex" xmlns:cx5="http://schemas.microsoft.com/office/drawing/2016/5/11/chartex" xmlns:cx6="http://schemas.microsoft.com/office/drawing/2016/5/12/chartex" xmlns:cx7="http://schemas.microsoft.com/office/drawing/2016/5/13/chartex" xmlns:cx8="http://schemas.microsoft.com/office/drawing/2016/5/14/chartex" xmlns:mc="http://schemas.openxmlformats.org/markup-compatibility/2006" xmlns:aink="http://schemas.microsoft.com/office/drawing/2016/ink" xmlns:am3d="http://schemas.microsoft.com/office/drawing/2017/model3d" xmlns:o="urn:schemas-microsoft-com:office:office" xmlns:oel="http://schemas.microsoft.com/office/2019/extlst" xmlns:r="http://schemas.openxmlformats.org/officeDocument/2006/relationships" xmlns:m="http://schemas.openxmlformats.org/officeDocument/2006/math" xmlns:v="urn:schemas-microsoft-com:vml" xmlns:wp14="http://schemas.microsoft.com/office/word/2010/wordprocessingDrawing" xmlns:wp="http://schemas.openxmlformats.org/drawingml/2006/wordprocessingDrawing" xmlns:w10="urn:schemas-microsoft-com:office:word" xmlns:w="http://schemas.openxmlformats.org/wordprocessingml/2006/main" xmlns:w14="http://schemas.microsoft.com/office/word/2010/wordml" xmlns:w15="http://schemas.microsoft.com/office/word/2012/wordml" xmlns:w16cex="http://schemas.microsoft.com/office/word/2018/wordml/cex" xmlns:w16cid="http://schemas.microsoft.com/office/word/2016/wordml/cid" xmlns:w16="http://schemas.microsoft.com/office/word/2018/wordml" xmlns:w16sdtdh="http://schemas.microsoft.com/office/word/2020/wordml/sdtdatahash" xmlns:w16se="http://schemas.microsoft.com/office/word/2015/wordml/symex" xmlns:wpg="http://schemas.microsoft.com/office/word/2010/wordprocessingGroup" xmlns:wpi="http://schemas.microsoft.com/office/word/2010/wordprocessingInk" xmlns:wne="http://schemas.microsoft.com/office/word/2006/wordml" xmlns:wps="http://schemas.microsoft.com/office/word/2010/wordprocessingShape" mc:Ignorable="w14 w15 w16se w16cid w16 w16cex w16sdtdh wp14">
+<w:document xmlns:wpc="http://schemas.microsoft.com/office/word/2010/wordprocessingCanvas" xmlns:cx="http://schemas.microsoft.com/office/drawing/2014/chartex" xmlns:cx1="http://schemas.microsoft.com/office/drawing/2015/9/8/chartex" xmlns:cx2="http://schemas.microsoft.com/office/drawing/2015/10/21/chartex" xmlns:cx3="http://schemas.microsoft.com/office/drawing/2016/5/9/chartex" xmlns:cx4="http://schemas.microsoft.com/office/drawing/2016/5/10/chartex" xmlns:cx5="http://schemas.microsoft.com/office/drawing/2016/5/11/chartex" xmlns:cx6="http://schemas.microsoft.com/office/drawing/2016/5/12/chartex" xmlns:cx7="http://schemas.microsoft.com/office/drawing/2016/5/13/chartex" xmlns:cx8="http://schemas.microsoft.com/office/drawing/2016/5/14/chartex" xmlns:mc="http://schemas.openxmlformats.org/markup-compatibility/2006" xmlns:aink="http://schemas.microsoft.com/office/drawing/2016/ink" xmlns:am3d="http://schemas.microsoft.com/office/drawing/2017/model3d" xmlns:o="urn:schemas-microsoft-com:office:office" xmlns:oel="http://schemas.microsoft.com/office/2019/extlst" xmlns:r="http://schemas.openxmlformats.org/officeDocument/2006/relationships" xmlns:m="http://schemas.openxmlformats.org/officeDocument/2006/math" xmlns:v="urn:schemas-microsoft-com:vml" xmlns:wp14="http://schemas.microsoft.com/office/word/2010/wordprocessingDrawing" xmlns:wp="http://schemas.openxmlformats.org/drawingml/2006/wordprocessingDrawing" xmlns:w10="urn:schemas-microsoft-com:office:word" xmlns:w="http://schemas.openxmlformats.org/wordprocessingml/2006/main" xmlns:w14="http://schemas.microsoft.com/office/word/2010/wordml" xmlns:w15="http://schemas.microsoft.com/office/word/2012/wordml" xmlns:w16cex="http://schemas.microsoft.com/office/word/2018/wordml/cex" xmlns:w16cid="http://schemas.microsoft.com/office/word/2016/wordml/cid" xmlns:w16="http://schemas.microsoft.com/office/word/2018/wordml" xmlns:w16du="http://schemas.microsoft.com/office/word/2023/wordml/word16du" xmlns:w16sdtdh="http://schemas.microsoft.com/office/word/2020/wordml/sdtdatahash" xmlns:w16sdtfl="http://schemas.microsoft.com/office/word/2024/wordml/sdtformatlock" xmlns:w16se="http://schemas.microsoft.com/office/word/2015/wordml/symex" xmlns:wpg="http://schemas.microsoft.com/office/word/2010/wordprocessingGroup" xmlns:wpi="http://schemas.microsoft.com/office/word/2010/wordprocessingInk" xmlns:wne="http://schemas.microsoft.com/office/word/2006/wordml" xmlns:wps="http://schemas.microsoft.com/office/word/2010/wordprocessingShape" mc:Ignorable="w14 w15 w16se w16cid w16 w16cex w16sdtdh w16sdtfl w16du wp14">
   <w:body>
     <w:p>
       <w:pPr>
@@ -36,63 +36,30 @@
     </w:p>
     <w:p>
       <w:pPr>
-        <w:spacing w:after="240" w:line="240" w:lineRule="auto"/>
-        <w:jc w:val="center"/>
         <w:rPr>
-          <w:rFonts w:ascii="Times New Roman" w:eastAsia="Times New Roman" w:hAnsi="Times New Roman" w:cs="Times New Roman"/>
+          <w:sz w:val="24"/>
+          <w:szCs w:val="24"/>
         </w:rPr>
       </w:pPr>
       <w:r>
         <w:rPr>
           <w:rFonts w:ascii="Times New Roman" w:eastAsia="Times New Roman" w:hAnsi="Times New Roman" w:cs="Times New Roman"/>
           <w:b/>
+          <w:sz w:val="24"/>
+          <w:szCs w:val="24"/>
         </w:rPr>
-        <w:t xml:space="preserve">Top 7 is a metamorphic </w:t>
+        <w:t>"A possible universal intermediate identified during the folding of a metamorphic protein"</w:t>
       </w:r>
       <w:r>
         <w:rPr>
           <w:rFonts w:ascii="Times New Roman" w:eastAsia="Times New Roman" w:hAnsi="Times New Roman" w:cs="Times New Roman"/>
           <w:b/>
+          <w:sz w:val="24"/>
+          <w:szCs w:val="24"/>
         </w:rPr>
-        <w:t>and a possible</w:t>
-      </w:r>
-      <w:r>
-        <w:rPr>
-          <w:rFonts w:ascii="Times New Roman" w:eastAsia="Times New Roman" w:hAnsi="Times New Roman" w:cs="Times New Roman"/>
-          <w:b/>
-        </w:rPr>
-        <w:t xml:space="preserve"> </w:t>
-      </w:r>
-      <w:r>
-        <w:rPr>
-          <w:rFonts w:ascii="Times New Roman" w:eastAsia="Times New Roman" w:hAnsi="Times New Roman" w:cs="Times New Roman"/>
-          <w:b/>
-        </w:rPr>
-        <w:t>p</w:t>
-      </w:r>
-      <w:r>
-        <w:rPr>
-          <w:rFonts w:ascii="Times New Roman" w:eastAsia="Times New Roman" w:hAnsi="Times New Roman" w:cs="Times New Roman"/>
-          <w:b/>
-        </w:rPr>
-        <w:t>rion</w:t>
-      </w:r>
-      <w:r>
-        <w:rPr>
-          <w:rFonts w:ascii="Times New Roman" w:eastAsia="Times New Roman" w:hAnsi="Times New Roman" w:cs="Times New Roman"/>
-          <w:b/>
-        </w:rPr>
-        <w:t>-like</w:t>
-      </w:r>
-      <w:r>
-        <w:rPr>
-          <w:rFonts w:ascii="Times New Roman" w:eastAsia="Times New Roman" w:hAnsi="Times New Roman" w:cs="Times New Roman"/>
-          <w:b/>
-        </w:rPr>
-        <w:t xml:space="preserve"> protein</w:t>
-      </w:r>
-    </w:p>
-    <w:p/>
+        <w:t xml:space="preserve"> by C Correa et al.  (in preparation)</w:t>
+      </w:r>
+    </w:p>
     <w:p>
       <w:pPr>
         <w:pStyle w:val="Heading2"/>
@@ -103,234 +70,415 @@
     </w:p>
     <w:p>
       <w:r>
-        <w:t>P</w:t>
-      </w:r>
-      <w:r>
-        <w:t>rograms for analysing the</w:t>
-      </w:r>
-      <w:r>
-        <w:t xml:space="preserve"> data files from the experiments</w:t>
-      </w:r>
-      <w:r>
-        <w:t xml:space="preserve"> are written in Matlab</w:t>
+        <w:t>The</w:t>
+      </w:r>
+      <w:r>
+        <w:t xml:space="preserve"> </w:t>
+      </w:r>
+      <w:r>
+        <w:t>program</w:t>
+      </w:r>
+      <w:r>
+        <w:t xml:space="preserve"> files cover th</w:t>
+      </w:r>
+      <w:r>
+        <w:t>ree main tasks:</w:t>
+      </w:r>
+    </w:p>
+    <w:p>
+      <w:pPr>
+        <w:pStyle w:val="ListParagraph"/>
+        <w:numPr>
+          <w:ilvl w:val="0"/>
+          <w:numId w:val="1"/>
+        </w:numPr>
+      </w:pPr>
+      <w:r>
+        <w:t>Postprocessing of experiment</w:t>
+      </w:r>
+      <w:r>
+        <w:t xml:space="preserve"> files:</w:t>
+      </w:r>
+      <w:r>
+        <w:t xml:space="preserve"> </w:t>
+      </w:r>
+      <w:r>
+        <w:t>Extract information about</w:t>
+      </w:r>
+      <w:r>
+        <w:t xml:space="preserve"> rips and zips to Matlab tables</w:t>
       </w:r>
       <w:r>
         <w:t>.</w:t>
       </w:r>
-      <w:r>
-        <w:t xml:space="preserve"> </w:t>
-      </w:r>
-      <w:r>
-        <w:t xml:space="preserve">Typically </w:t>
-      </w:r>
-      <w:r>
-        <w:t xml:space="preserve">a </w:t>
-      </w:r>
-      <w:r>
-        <w:t>batch o</w:t>
-      </w:r>
-      <w:r>
-        <w:t>f</w:t>
-      </w:r>
-      <w:r>
-        <w:t xml:space="preserve"> experiment files are an</w:t>
-      </w:r>
-      <w:r>
-        <w:t xml:space="preserve">alysed by function </w:t>
-      </w:r>
-      <w:proofErr w:type="spellStart"/>
-      <w:r>
-        <w:t>analys</w:t>
-      </w:r>
-      <w:r>
-        <w:t>e</w:t>
-      </w:r>
-      <w:r>
-        <w:t>_many</w:t>
-      </w:r>
-      <w:proofErr w:type="spellEnd"/>
-      <w:r>
-        <w:t>, which returns Matlab tables Tun</w:t>
-      </w:r>
-      <w:r>
-        <w:t xml:space="preserve"> (unfoldings) and Tre (</w:t>
-      </w:r>
-      <w:proofErr w:type="spellStart"/>
-      <w:r>
-        <w:t>refoldings</w:t>
-      </w:r>
-      <w:proofErr w:type="spellEnd"/>
-      <w:r>
-        <w:t xml:space="preserve">).  </w:t>
-      </w:r>
-      <w:r>
-        <w:t xml:space="preserve">These tables contain twelve </w:t>
-      </w:r>
-      <w:r>
-        <w:t xml:space="preserve">recorded values per trace, most notably </w:t>
-      </w:r>
-      <w:r>
-        <w:t>the time (seconds from experiment start)</w:t>
-      </w:r>
-      <w:r>
-        <w:t>, rip or zip force</w:t>
-      </w:r>
-      <w:r>
-        <w:t xml:space="preserve"> (pN)</w:t>
-      </w:r>
-      <w:r>
-        <w:t xml:space="preserve">, </w:t>
-      </w:r>
-      <w:r>
-        <w:t xml:space="preserve">the rip/zip length </w:t>
-      </w:r>
-      <w:proofErr w:type="spellStart"/>
-      <w:r>
-        <w:t>Δx</w:t>
-      </w:r>
-      <w:proofErr w:type="spellEnd"/>
-      <w:r>
-        <w:t xml:space="preserve"> (nm)</w:t>
-      </w:r>
-      <w:r>
-        <w:t>,</w:t>
-      </w:r>
-      <w:r>
-        <w:t xml:space="preserve"> </w:t>
-      </w:r>
-      <w:r>
-        <w:t>the temperature (°C) and the pulling speed (nm/s)</w:t>
-      </w:r>
-      <w:r>
-        <w:t>.</w:t>
-      </w:r>
-    </w:p>
-    <w:p>
-      <w:r>
-        <w:t xml:space="preserve">The </w:t>
-      </w:r>
-      <w:r>
-        <w:t>tables for all experiments are stored in</w:t>
-      </w:r>
-      <w:r>
-        <w:t xml:space="preserve"> the file</w:t>
-      </w:r>
-      <w:r>
-        <w:t xml:space="preserve"> </w:t>
-      </w:r>
-      <w:r>
-        <w:t>Top7tables.mat</w:t>
-      </w:r>
-      <w:r>
-        <w:t xml:space="preserve"> and are used </w:t>
-      </w:r>
-      <w:r>
-        <w:t>to generate</w:t>
-      </w:r>
-      <w:r>
-        <w:t xml:space="preserve"> most</w:t>
-      </w:r>
-      <w:r>
-        <w:t xml:space="preserve"> figures and tables in the</w:t>
-      </w:r>
-      <w:r>
-        <w:t xml:space="preserve"> paper and supplement.</w:t>
-      </w:r>
-      <w:r>
-        <w:t xml:space="preserve"> </w:t>
-      </w:r>
-    </w:p>
-    <w:p>
-      <w:r>
-        <w:t>Each of the tables a</w:t>
-      </w:r>
-      <w:r>
-        <w:t>n</w:t>
-      </w:r>
-      <w:r>
-        <w:t xml:space="preserve">d figures are generated by </w:t>
-      </w:r>
-      <w:r>
-        <w:t>a separate m-file</w:t>
-      </w:r>
-      <w:r>
-        <w:t xml:space="preserve"> named after the figure or tabl</w:t>
-      </w:r>
-      <w:r>
-        <w:t>e.</w:t>
-      </w:r>
-    </w:p>
+    </w:p>
+    <w:p>
+      <w:pPr>
+        <w:pStyle w:val="ListParagraph"/>
+        <w:numPr>
+          <w:ilvl w:val="0"/>
+          <w:numId w:val="1"/>
+        </w:numPr>
+      </w:pPr>
+      <w:r>
+        <w:t>Fit mathematical models to the extracted</w:t>
+      </w:r>
+      <w:r>
+        <w:t xml:space="preserve"> data, </w:t>
+      </w:r>
+      <w:r>
+        <w:t>resulting in estimated model parameters</w:t>
+      </w:r>
+      <w:r>
+        <w:t xml:space="preserve"> and their confidence intervals.</w:t>
+      </w:r>
+    </w:p>
+    <w:p>
+      <w:pPr>
+        <w:pStyle w:val="ListParagraph"/>
+        <w:numPr>
+          <w:ilvl w:val="0"/>
+          <w:numId w:val="1"/>
+        </w:numPr>
+      </w:pPr>
+      <w:r>
+        <w:t>Create f</w:t>
+      </w:r>
+      <w:r>
+        <w:t>i</w:t>
+      </w:r>
+      <w:r>
+        <w:t xml:space="preserve">gures and tables </w:t>
+      </w:r>
+      <w:r>
+        <w:t xml:space="preserve">shown in the paper and supplementary </w:t>
+      </w:r>
+      <w:r>
+        <w:t>documents.</w:t>
+      </w:r>
+    </w:p>
+    <w:p>
+      <w:r>
+        <w:t>Matl</w:t>
+      </w:r>
+      <w:r>
+        <w:t>a</w:t>
+      </w:r>
+      <w:r>
+        <w:t xml:space="preserve">b code for the three tasks </w:t>
+      </w:r>
+      <w:r>
+        <w:t>is</w:t>
+      </w:r>
+      <w:r>
+        <w:t xml:space="preserve"> organised in </w:t>
+      </w:r>
+      <w:r>
+        <w:t>three folders</w:t>
+      </w:r>
+      <w:r>
+        <w:t xml:space="preserve">:  </w:t>
+      </w:r>
+    </w:p>
+    <w:p>
+      <w:r>
+        <w:t>T</w:t>
+      </w:r>
+      <w:r>
+        <w:t xml:space="preserve">ask 1: </w:t>
+      </w:r>
+      <w:r>
+        <w:t>T</w:t>
+      </w:r>
+      <w:r>
+        <w:t>op7paper</w:t>
+      </w:r>
+      <w:r>
+        <w:t>/Experiment_postprocessing</w:t>
+      </w:r>
+    </w:p>
+    <w:p>
+      <w:r>
+        <w:t xml:space="preserve">Task2: </w:t>
+      </w:r>
+      <w:r>
+        <w:t xml:space="preserve"> Top7paper</w:t>
+      </w:r>
+    </w:p>
+    <w:p>
+      <w:r>
+        <w:t>Task 3: Top7paper/Figures_and_tables</w:t>
+      </w:r>
+    </w:p>
+    <w:p>
+      <w:r>
+        <w:t xml:space="preserve">All </w:t>
+      </w:r>
+      <w:r>
+        <w:t>programs are written in Matlab. In addition to</w:t>
+      </w:r>
+      <w:r>
+        <w:t xml:space="preserve"> basic Matlab the </w:t>
+      </w:r>
+      <w:r>
+        <w:t xml:space="preserve">following </w:t>
+      </w:r>
+      <w:r>
+        <w:t xml:space="preserve">toolboxes </w:t>
+      </w:r>
+      <w:r>
+        <w:t>are used:</w:t>
+      </w:r>
+    </w:p>
+    <w:tbl>
+      <w:tblPr>
+        <w:tblStyle w:val="TableGrid"/>
+        <w:tblW w:w="8035" w:type="dxa"/>
+        <w:tblInd w:w="607" w:type="dxa"/>
+        <w:tblLook w:val="04A0" w:firstRow="1" w:lastRow="0" w:firstColumn="1" w:lastColumn="0" w:noHBand="0" w:noVBand="1"/>
+      </w:tblPr>
+      <w:tblGrid>
+        <w:gridCol w:w="4496"/>
+        <w:gridCol w:w="3539"/>
+      </w:tblGrid>
+      <w:tr>
+        <w:tc>
+          <w:tcPr>
+            <w:tcW w:w="4508" w:type="dxa"/>
+          </w:tcPr>
+          <w:p>
+            <w:r>
+              <w:t>Signal Processing toolbox</w:t>
+            </w:r>
+          </w:p>
+        </w:tc>
+        <w:tc>
+          <w:tcPr>
+            <w:tcW w:w="3527" w:type="dxa"/>
+          </w:tcPr>
+          <w:p>
+            <w:pPr>
+              <w:ind w:right="1871"/>
+            </w:pPr>
+            <w:r>
+              <w:t>Postprocessing</w:t>
+            </w:r>
+          </w:p>
+        </w:tc>
+      </w:tr>
+      <w:tr>
+        <w:tc>
+          <w:tcPr>
+            <w:tcW w:w="4508" w:type="dxa"/>
+          </w:tcPr>
+          <w:p>
+            <w:r>
+              <w:t>Optimization toolbox</w:t>
+            </w:r>
+          </w:p>
+          <w:p>
+            <w:r>
+              <w:t xml:space="preserve">Statistics and Machine </w:t>
+            </w:r>
+            <w:r>
+              <w:t>L</w:t>
+            </w:r>
+            <w:r>
+              <w:t>earning toolbox</w:t>
+            </w:r>
+          </w:p>
+        </w:tc>
+        <w:tc>
+          <w:tcPr>
+            <w:tcW w:w="3527" w:type="dxa"/>
+          </w:tcPr>
+          <w:p>
+            <w:pPr>
+              <w:spacing w:before="120"/>
+              <w:ind w:right="1871"/>
+            </w:pPr>
+            <w:r>
+              <w:t>Fitting models</w:t>
+            </w:r>
+          </w:p>
+        </w:tc>
+      </w:tr>
+    </w:tbl>
+    <w:p/>
     <w:p>
       <w:pPr>
         <w:pStyle w:val="Heading2"/>
       </w:pPr>
       <w:r>
-        <w:t>Data files</w:t>
-      </w:r>
-    </w:p>
-    <w:p>
-      <w:r>
-        <w:t xml:space="preserve">Time series of </w:t>
-      </w:r>
-      <w:r>
-        <w:t xml:space="preserve">experimental recordings </w:t>
-      </w:r>
-      <w:r>
-        <w:t>are stored in folders named after the experiment date.  There may be several text files in each folder.  File names typically have  names on the form aA.txt, where the lowercase letter(s) signify the individual molecule.   For long experiments</w:t>
-      </w:r>
-      <w:r>
-        <w:t>,</w:t>
-      </w:r>
-      <w:r>
-        <w:t xml:space="preserve"> results may span several files, </w:t>
-      </w:r>
-      <w:r>
-        <w:t>identified by</w:t>
-      </w:r>
-      <w:r>
-        <w:t xml:space="preserve"> sequential capital letters.  </w:t>
-      </w:r>
-      <w:r>
-        <w:t xml:space="preserve">The files may have varying number of </w:t>
-      </w:r>
-      <w:r>
-        <w:t xml:space="preserve">columns.  The columns used are </w:t>
+        <w:t>Experim</w:t>
+      </w:r>
+      <w:r>
+        <w:t>e</w:t>
+      </w:r>
+      <w:r>
+        <w:t>nt file</w:t>
+      </w:r>
+      <w:r>
+        <w:t>s</w:t>
+      </w:r>
+    </w:p>
+    <w:p>
+      <w:r>
+        <w:t>The Optical Twe</w:t>
+      </w:r>
+      <w:r>
+        <w:t xml:space="preserve">ezers instrument </w:t>
+      </w:r>
+      <w:r>
+        <w:t xml:space="preserve">records </w:t>
+      </w:r>
+      <w:r>
+        <w:t>a set of data at regular time intervals</w:t>
+      </w:r>
+      <w:r>
+        <w:t xml:space="preserve">.  </w:t>
+      </w:r>
+      <w:r>
+        <w:t xml:space="preserve">The </w:t>
+      </w:r>
+      <w:r>
+        <w:t>recording frequency</w:t>
+      </w:r>
+      <w:r>
+        <w:t xml:space="preserve"> may </w:t>
+      </w:r>
+      <w:r>
+        <w:t>v</w:t>
+      </w:r>
+      <w:r>
+        <w:t>ary between 10 and 4000</w:t>
+      </w:r>
+      <w:r>
+        <w:t xml:space="preserve"> </w:t>
+      </w:r>
+      <w:r>
+        <w:t>recor</w:t>
+      </w:r>
+      <w:r>
+        <w:t>ds per second but is</w:t>
+      </w:r>
+      <w:r>
+        <w:t xml:space="preserve"> normally</w:t>
+      </w:r>
+      <w:r>
+        <w:t xml:space="preserve"> 200 </w:t>
+      </w:r>
+      <w:r>
+        <w:t>or</w:t>
+      </w:r>
+      <w:r>
+        <w:t xml:space="preserve"> 400 records per second</w:t>
+      </w:r>
+      <w:r>
+        <w:t xml:space="preserve">.  The </w:t>
+      </w:r>
+      <w:r>
+        <w:t>record files have one column per variable recor</w:t>
+      </w:r>
+      <w:r>
+        <w:t>ded.  The relevant variables</w:t>
+      </w:r>
+      <w:r>
+        <w:t xml:space="preserve"> for this study</w:t>
+      </w:r>
+      <w:r>
+        <w:t xml:space="preserve"> are</w:t>
+      </w:r>
+    </w:p>
+    <w:p>
+      <w:r>
+        <w:t>CycleCount</w:t>
+      </w:r>
+      <w:r>
+        <w:t xml:space="preserve">: </w:t>
+      </w:r>
+      <w:r>
+        <w:tab/>
+      </w:r>
+      <w:r>
+        <w:t xml:space="preserve">Number of </w:t>
+      </w:r>
+      <w:r>
+        <w:t>controller cycles since the experiment started</w:t>
+      </w:r>
+      <w:r>
+        <w:t>.  The</w:t>
+      </w:r>
+      <w:r>
+        <w:t xml:space="preserve"> cyc</w:t>
+      </w:r>
+      <w:r>
+        <w:t>le frequency is 4000 cycles per second</w:t>
+      </w:r>
+      <w:r>
+        <w:t xml:space="preserve">, so </w:t>
+      </w:r>
+      <w:r>
+        <w:t>the recording time is CycleCount/4000</w:t>
+      </w:r>
+    </w:p>
+    <w:p>
+      <w:r>
+        <w:t>Y_force</w:t>
       </w:r>
       <w:r>
         <w:t>:</w:t>
       </w:r>
-    </w:p>
-    <w:p>
-      <w:proofErr w:type="spellStart"/>
-      <w:r>
-        <w:t>CycleCount</w:t>
-      </w:r>
-      <w:proofErr w:type="spellEnd"/>
-      <w:r>
-        <w:t xml:space="preserve">: </w:t>
-      </w:r>
       <w:r>
         <w:tab/>
-      </w:r>
-      <w:r>
-        <w:t>Time</w:t>
-      </w:r>
-      <w:r>
-        <w:t xml:space="preserve"> measure</w:t>
-      </w:r>
-      <w:r>
-        <w:t xml:space="preserve"> relative to experiment start</w:t>
-      </w:r>
-      <w:r>
-        <w:t>. 400 cycle counts per second</w:t>
-      </w:r>
-    </w:p>
-    <w:p>
-      <w:proofErr w:type="spellStart"/>
-      <w:r>
-        <w:t>Y_force</w:t>
-      </w:r>
-      <w:proofErr w:type="spellEnd"/>
+        <w:t>Pulling force (pN)</w:t>
+      </w:r>
+    </w:p>
+    <w:p>
+      <w:r>
+        <w:t>A_dist-Y</w:t>
+      </w:r>
+      <w:r>
+        <w:t xml:space="preserve">, </w:t>
+      </w:r>
+      <w:r>
+        <w:t>B_dist-Y</w:t>
+      </w:r>
+      <w:r>
+        <w:t xml:space="preserve">:  Position of </w:t>
+      </w:r>
+      <w:r>
+        <w:t>the t</w:t>
+      </w:r>
+      <w:r>
+        <w:t xml:space="preserve">rapped </w:t>
+      </w:r>
+      <w:r>
+        <w:t xml:space="preserve">pulling bead </w:t>
+      </w:r>
+      <w:r>
+        <w:t>(</w:t>
+      </w:r>
+      <w:r>
+        <w:t>trap position</w:t>
+      </w:r>
+      <w:r>
+        <w:t>, nm</w:t>
+      </w:r>
+      <w:r>
+        <w:t>).  We use the mean of the two</w:t>
+      </w:r>
+      <w:r>
+        <w:t xml:space="preserve"> values</w:t>
+      </w:r>
+      <w:r>
+        <w:t>.</w:t>
+      </w:r>
+    </w:p>
+    <w:p>
+      <w:r>
+        <w:t>Status</w:t>
+      </w:r>
       <w:r>
         <w:t>:</w:t>
       </w:r>
@@ -338,139 +486,55 @@
         <w:tab/>
       </w:r>
       <w:r>
-        <w:t>Pulling force (pN)</w:t>
-      </w:r>
-    </w:p>
-    <w:p>
-      <w:proofErr w:type="spellStart"/>
-      <w:r>
-        <w:t>A_dist</w:t>
-      </w:r>
-      <w:proofErr w:type="spellEnd"/>
-      <w:r>
-        <w:t>-Y</w:t>
+        <w:tab/>
+        <w:t xml:space="preserve">Used to code the </w:t>
+      </w:r>
+      <w:r>
+        <w:t xml:space="preserve">heating power in the </w:t>
+      </w:r>
+      <w:r>
+        <w:t xml:space="preserve">chamber.  Can be translated to temperature difference </w:t>
+      </w:r>
+      <w:r>
+        <w:t>between chamber and bath.</w:t>
+      </w:r>
+    </w:p>
+    <w:p>
+      <w:r>
+        <w:t xml:space="preserve">The uncompressed </w:t>
+      </w:r>
+      <w:r>
+        <w:t>experiment</w:t>
+      </w:r>
+      <w:r>
+        <w:t xml:space="preserve"> files take up about 3GB of storage.  We include only a few</w:t>
+      </w:r>
+      <w:r>
+        <w:t xml:space="preserve">, in folder </w:t>
+      </w:r>
+      <w:r>
+        <w:t>Experiment_postprocessing</w:t>
+      </w:r>
+      <w:r>
+        <w:t>/</w:t>
+      </w:r>
+      <w:r>
+        <w:t>SampleExperiments</w:t>
       </w:r>
       <w:r>
         <w:t xml:space="preserve">, </w:t>
       </w:r>
-      <w:proofErr w:type="spellStart"/>
-      <w:r>
-        <w:t>B_dist</w:t>
-      </w:r>
-      <w:proofErr w:type="spellEnd"/>
-      <w:r>
-        <w:t>-Y</w:t>
-      </w:r>
-      <w:r>
-        <w:t>:</w:t>
-      </w:r>
-      <w:r>
-        <w:t xml:space="preserve">  </w:t>
-      </w:r>
-      <w:r>
-        <w:t xml:space="preserve">Position </w:t>
-      </w:r>
-      <w:r>
-        <w:t>of pulling bead</w:t>
-      </w:r>
-      <w:r>
-        <w:t xml:space="preserve"> (nm)</w:t>
-      </w:r>
-      <w:r>
-        <w:t xml:space="preserve"> (trap position)</w:t>
-      </w:r>
-      <w:r>
-        <w:t>.  We use the mean of the two</w:t>
+      <w:r>
+        <w:t>to enable testing of the postprocessing functions</w:t>
       </w:r>
       <w:r>
         <w:t>.</w:t>
       </w:r>
-    </w:p>
-    <w:p>
-      <w:r>
-        <w:t>Status</w:t>
-      </w:r>
-      <w:r>
-        <w:t>:</w:t>
-      </w:r>
-      <w:r>
-        <w:tab/>
-      </w:r>
-      <w:r>
-        <w:tab/>
-        <w:t xml:space="preserve">Used to code the temperature in the chamber.  </w:t>
-      </w:r>
-      <w:r>
-        <w:t xml:space="preserve">See </w:t>
-      </w:r>
-      <w:proofErr w:type="spellStart"/>
-      <w:r>
-        <w:t>temperature_code.m</w:t>
-      </w:r>
-      <w:proofErr w:type="spellEnd"/>
-      <w:r>
-        <w:t>.</w:t>
-      </w:r>
-    </w:p>
-    <w:p>
-      <w:r>
-        <w:t xml:space="preserve">For completeness we </w:t>
-      </w:r>
-      <w:r>
-        <w:t>al</w:t>
-      </w:r>
-      <w:r>
-        <w:t>so include</w:t>
-      </w:r>
-      <w:r>
-        <w:t xml:space="preserve"> data that for various reasons were excluded from the </w:t>
-      </w:r>
-      <w:r>
-        <w:t xml:space="preserve">analyses.  </w:t>
-      </w:r>
-      <w:r>
-        <w:t xml:space="preserve"> </w:t>
-      </w:r>
-      <w:r>
-        <w:t xml:space="preserve">The reasons for exclusion were not </w:t>
-      </w:r>
-      <w:r>
-        <w:t xml:space="preserve">systematically recorded but they </w:t>
-      </w:r>
-      <w:r>
-        <w:t>i</w:t>
-      </w:r>
-      <w:r>
-        <w:t>n</w:t>
-      </w:r>
-      <w:r>
-        <w:t>clude</w:t>
-      </w:r>
-      <w:r>
-        <w:t xml:space="preserve"> </w:t>
-      </w:r>
-      <w:r>
-        <w:t>incorrect experiment setup</w:t>
-      </w:r>
-      <w:r>
-        <w:t>, disturbances</w:t>
-      </w:r>
-      <w:r>
-        <w:t xml:space="preserve"> and too much noise.</w:t>
-      </w:r>
-      <w:r>
-        <w:t xml:space="preserve">  Thes</w:t>
-      </w:r>
-      <w:r>
-        <w:t>e files are found in subfolder ‘</w:t>
-      </w:r>
-      <w:proofErr w:type="spellStart"/>
-      <w:r>
-        <w:t>excluded_data</w:t>
-      </w:r>
-      <w:proofErr w:type="spellEnd"/>
-      <w:r>
-        <w:t>’.</w:t>
+      <w:r>
+        <w:t xml:space="preserve">  The full set </w:t>
+      </w:r>
+      <w:r>
+        <w:t>is available from the authors.</w:t>
       </w:r>
     </w:p>
     <w:p>
@@ -478,466 +542,1529 @@
         <w:pStyle w:val="Heading2"/>
       </w:pPr>
       <w:r>
-        <w:t>Automatic analysi</w:t>
-      </w:r>
-      <w:r>
-        <w:t xml:space="preserve">s of </w:t>
-      </w:r>
-      <w:r>
-        <w:t>experimental raw data</w:t>
-      </w:r>
-    </w:p>
-    <w:p>
-      <w:r>
-        <w:t>The exper</w:t>
-      </w:r>
-      <w:r>
-        <w:t>iment text</w:t>
-      </w:r>
-      <w:r>
-        <w:t xml:space="preserve"> files are read by </w:t>
-      </w:r>
-      <w:proofErr w:type="spellStart"/>
-      <w:r>
-        <w:t>read.experiment_file.m</w:t>
-      </w:r>
-      <w:proofErr w:type="spellEnd"/>
-      <w:r>
-        <w:t xml:space="preserve"> which returns t (time, seconds), f (force, pN). </w:t>
-      </w:r>
-      <w:r>
-        <w:t>x</w:t>
-      </w:r>
-      <w:r>
-        <w:t xml:space="preserve"> (trap position</w:t>
-      </w:r>
-      <w:r>
-        <w:t>, nm</w:t>
-      </w:r>
-      <w:r>
-        <w:t>) and temperature T (°C).</w:t>
-      </w:r>
-    </w:p>
-    <w:p>
-      <w:proofErr w:type="spellStart"/>
-      <w:r>
-        <w:t>Analyse_file.m</w:t>
-      </w:r>
-      <w:proofErr w:type="spellEnd"/>
-      <w:r>
-        <w:t xml:space="preserve"> </w:t>
-      </w:r>
-      <w:r>
-        <w:t>uses th</w:t>
-      </w:r>
-      <w:r>
-        <w:t>is information</w:t>
-      </w:r>
-      <w:r>
-        <w:t xml:space="preserve"> to find </w:t>
-      </w:r>
-      <w:r>
-        <w:t xml:space="preserve">individual stretching and </w:t>
-      </w:r>
-      <w:r>
-        <w:t xml:space="preserve">relaxing traces.   </w:t>
-      </w:r>
-      <w:r>
-        <w:t xml:space="preserve">Each trace is analysed by </w:t>
-      </w:r>
-      <w:proofErr w:type="spellStart"/>
-      <w:r>
-        <w:t>analyse_trace</w:t>
-      </w:r>
-      <w:r>
-        <w:t>.m</w:t>
-      </w:r>
-      <w:proofErr w:type="spellEnd"/>
-      <w:r>
-        <w:t xml:space="preserve"> which looks for changes in </w:t>
-      </w:r>
-      <w:r>
-        <w:t xml:space="preserve">the slope of the force trace to </w:t>
-      </w:r>
-      <w:r>
-        <w:t>identify candidates for</w:t>
-      </w:r>
-      <w:r>
-        <w:t xml:space="preserve"> unfolding</w:t>
-      </w:r>
-      <w:r>
-        <w:t xml:space="preserve"> (</w:t>
-      </w:r>
-      <w:r>
-        <w:t>rip</w:t>
-      </w:r>
-      <w:r>
-        <w:t>) or refolding</w:t>
-      </w:r>
-      <w:r>
-        <w:t xml:space="preserve"> </w:t>
-      </w:r>
-      <w:r>
-        <w:t>(</w:t>
-      </w:r>
-      <w:r>
-        <w:t>zip</w:t>
-      </w:r>
-      <w:r>
-        <w:t>) events</w:t>
-      </w:r>
-      <w:r>
-        <w:t>.  The candidates</w:t>
-      </w:r>
-      <w:r>
-        <w:t xml:space="preserve"> must fulfil a set of </w:t>
-      </w:r>
-      <w:r>
-        <w:t>requirements to qualify</w:t>
-      </w:r>
-      <w:r>
-        <w:t xml:space="preserve"> and</w:t>
-      </w:r>
-      <w:r>
-        <w:t xml:space="preserve"> </w:t>
-      </w:r>
-      <w:r>
-        <w:t xml:space="preserve">the </w:t>
-      </w:r>
-      <w:r>
-        <w:t xml:space="preserve">best of the qualified candidates is </w:t>
-      </w:r>
-      <w:r>
-        <w:t>chosen</w:t>
-      </w:r>
-      <w:r>
-        <w:t xml:space="preserve">. </w:t>
-      </w:r>
-      <w:proofErr w:type="spellStart"/>
-      <w:r>
-        <w:t>analyse_trace</w:t>
-      </w:r>
-      <w:proofErr w:type="spellEnd"/>
-      <w:r>
-        <w:t xml:space="preserve"> </w:t>
-      </w:r>
-      <w:r>
-        <w:t xml:space="preserve">returns a </w:t>
-      </w:r>
-      <w:r>
-        <w:t>Matlab struct with the</w:t>
-      </w:r>
-      <w:r>
-        <w:t xml:space="preserve"> rip/zip properties</w:t>
-      </w:r>
-      <w:r>
-        <w:t xml:space="preserve">.  </w:t>
-      </w:r>
-      <w:r>
-        <w:t xml:space="preserve"> </w:t>
-      </w:r>
-      <w:proofErr w:type="spellStart"/>
-      <w:r>
-        <w:t>analyse_file</w:t>
-      </w:r>
-      <w:proofErr w:type="spellEnd"/>
-      <w:r>
-        <w:t xml:space="preserve"> </w:t>
-      </w:r>
-      <w:r>
-        <w:t xml:space="preserve">uses this to </w:t>
-      </w:r>
-      <w:r>
-        <w:t>c</w:t>
-      </w:r>
-      <w:r>
-        <w:t>reate</w:t>
-      </w:r>
-      <w:r>
-        <w:t xml:space="preserve"> one row</w:t>
-      </w:r>
-      <w:r>
-        <w:t xml:space="preserve"> per </w:t>
-      </w:r>
-      <w:r>
-        <w:t>event</w:t>
-      </w:r>
-      <w:r>
-        <w:t xml:space="preserve"> </w:t>
-      </w:r>
-      <w:r>
-        <w:t>i</w:t>
-      </w:r>
-      <w:r>
-        <w:t xml:space="preserve">n the output tables Tu and Tr.  </w:t>
-      </w:r>
-      <w:r>
-        <w:t xml:space="preserve"> </w:t>
-      </w:r>
-      <w:r>
-        <w:t>A number of p</w:t>
-      </w:r>
-      <w:r>
-        <w:t xml:space="preserve">arameters have been tweaked in order to </w:t>
-      </w:r>
-      <w:r>
         <w:lastRenderedPageBreak/>
-        <w:t>maximise detection efficiency</w:t>
-      </w:r>
-      <w:r>
-        <w:t xml:space="preserve">, </w:t>
-      </w:r>
-      <w:r>
-        <w:t>with</w:t>
-      </w:r>
-      <w:r>
-        <w:t xml:space="preserve"> </w:t>
-      </w:r>
-      <w:r>
-        <w:t xml:space="preserve">a </w:t>
-      </w:r>
-      <w:r>
-        <w:t>higher priority</w:t>
-      </w:r>
-      <w:r>
-        <w:t xml:space="preserve"> </w:t>
-      </w:r>
-      <w:r>
-        <w:t xml:space="preserve">given to avoiding </w:t>
-      </w:r>
-      <w:r>
-        <w:t>spurious ev</w:t>
-      </w:r>
-      <w:r>
-        <w:t>e</w:t>
-      </w:r>
-      <w:r>
-        <w:t>nts</w:t>
-      </w:r>
-      <w:r>
-        <w:t xml:space="preserve">.  </w:t>
-      </w:r>
-      <w:r>
-        <w:t>The s</w:t>
-      </w:r>
-      <w:r>
-        <w:t>ame parameters were used for all experiments.</w:t>
-      </w:r>
-    </w:p>
-    <w:p>
-      <w:r>
-        <w:t>Specify plotting to see</w:t>
-      </w:r>
-      <w:r>
-        <w:t xml:space="preserve"> a graph of the force time series with rips and zips marked</w:t>
-      </w:r>
-      <w:r>
-        <w:t>. Example:</w:t>
+        <w:t>Postprocessing</w:t>
       </w:r>
     </w:p>
     <w:p>
       <w:pPr>
-        <w:ind w:firstLine="720"/>
+        <w:pStyle w:val="Heading3"/>
+      </w:pPr>
+      <w:r>
+        <w:t>Main function</w:t>
+      </w:r>
+      <w:r>
+        <w:t>s</w:t>
+      </w:r>
+    </w:p>
+    <w:p>
+      <w:pPr>
+        <w:rPr>
+          <w:rFonts w:ascii="Miriam Fixed" w:hAnsi="Miriam Fixed" w:cs="Miriam Fixed"/>
+        </w:rPr>
+      </w:pPr>
+      <w:r>
+        <w:rPr>
+          <w:rFonts w:ascii="Miriam Fixed" w:hAnsi="Miriam Fixed" w:cs="Miriam Fixed" w:hint="cs"/>
+        </w:rPr>
+        <w:t>function [Trip,Tzip</w:t>
+      </w:r>
+      <w:r>
+        <w:rPr>
+          <w:rFonts w:ascii="Miriam Fixed" w:hAnsi="Miriam Fixed" w:cs="Miriam Fixed" w:hint="cs"/>
+        </w:rPr>
+        <w:t>] = analyse_experiment(file)</w:t>
+      </w:r>
+    </w:p>
+    <w:p>
+      <w:r>
+        <w:t xml:space="preserve">Input is a </w:t>
+      </w:r>
+      <w:r>
+        <w:t>file generated by the optical tweezer</w:t>
+      </w:r>
+      <w:r>
+        <w:t>s</w:t>
+      </w:r>
+      <w:r>
+        <w:t xml:space="preserve"> instrument</w:t>
+      </w:r>
+      <w:r>
+        <w:t xml:space="preserve">.  Output is </w:t>
+      </w:r>
+      <w:r>
+        <w:t>two Matlab tables</w:t>
+      </w:r>
+      <w:r>
+        <w:t xml:space="preserve"> with 16 </w:t>
+      </w:r>
+      <w:r>
+        <w:t>columns and one row for each identified ri</w:t>
+      </w:r>
+      <w:r>
+        <w:t>p or zip.</w:t>
+      </w:r>
+      <w:r>
+        <w:t xml:space="preserve">  </w:t>
+      </w:r>
+    </w:p>
+    <w:tbl>
+      <w:tblPr>
+        <w:tblStyle w:val="TableGrid"/>
+        <w:tblW w:w="0" w:type="auto"/>
+        <w:tblLayout w:type="fixed"/>
+        <w:tblLook w:val="04A0" w:firstRow="1" w:lastRow="0" w:firstColumn="1" w:lastColumn="0" w:noHBand="0" w:noVBand="1"/>
+      </w:tblPr>
+      <w:tblGrid>
+        <w:gridCol w:w="1555"/>
+        <w:gridCol w:w="6095"/>
+      </w:tblGrid>
+      <w:tr>
+        <w:tc>
+          <w:tcPr>
+            <w:tcW w:w="1555" w:type="dxa"/>
+          </w:tcPr>
+          <w:p>
+            <w:pPr>
+              <w:rPr>
+                <w:b/>
+                <w:bCs/>
+              </w:rPr>
+            </w:pPr>
+            <w:r>
+              <w:rPr>
+                <w:b/>
+                <w:bCs/>
+              </w:rPr>
+              <w:t>Column</w:t>
+            </w:r>
+          </w:p>
+        </w:tc>
+        <w:tc>
+          <w:tcPr>
+            <w:tcW w:w="6095" w:type="dxa"/>
+          </w:tcPr>
+          <w:p>
+            <w:pPr>
+              <w:rPr>
+                <w:b/>
+                <w:bCs/>
+              </w:rPr>
+            </w:pPr>
+            <w:r>
+              <w:rPr>
+                <w:b/>
+                <w:bCs/>
+              </w:rPr>
+              <w:t>Content</w:t>
+            </w:r>
+          </w:p>
+        </w:tc>
+      </w:tr>
+      <w:tr>
+        <w:tc>
+          <w:tcPr>
+            <w:tcW w:w="1555" w:type="dxa"/>
+          </w:tcPr>
+          <w:p>
+            <w:r>
+              <w:t>Filename</w:t>
+            </w:r>
+          </w:p>
+        </w:tc>
+        <w:tc>
+          <w:tcPr>
+            <w:tcW w:w="6095" w:type="dxa"/>
+          </w:tcPr>
+          <w:p>
+            <w:r>
+              <w:t>Name of experiment file</w:t>
+            </w:r>
+          </w:p>
+        </w:tc>
+      </w:tr>
+      <w:tr>
+        <w:tc>
+          <w:tcPr>
+            <w:tcW w:w="1555" w:type="dxa"/>
+          </w:tcPr>
+          <w:p>
+            <w:r>
+              <w:t>Time</w:t>
+            </w:r>
+          </w:p>
+        </w:tc>
+        <w:tc>
+          <w:tcPr>
+            <w:tcW w:w="6095" w:type="dxa"/>
+          </w:tcPr>
+          <w:p>
+            <w:r>
+              <w:t>Time of rip (seconds since experiment start)</w:t>
+            </w:r>
+          </w:p>
+        </w:tc>
+      </w:tr>
+      <w:tr>
+        <w:tc>
+          <w:tcPr>
+            <w:tcW w:w="1555" w:type="dxa"/>
+          </w:tcPr>
+          <w:p>
+            <w:r>
+              <w:t>Deltax</w:t>
+            </w:r>
+          </w:p>
+        </w:tc>
+        <w:tc>
+          <w:tcPr>
+            <w:tcW w:w="6095" w:type="dxa"/>
+          </w:tcPr>
+          <w:p>
+            <w:r>
+              <w:t>Δ</w:t>
+            </w:r>
+            <w:r>
+              <w:t xml:space="preserve">x = </w:t>
+            </w:r>
+            <w:r>
+              <w:t>Change in trap position</w:t>
+            </w:r>
+            <w:r>
+              <w:t xml:space="preserve"> at force = Force</w:t>
+            </w:r>
+            <w:r>
+              <w:t xml:space="preserve"> (nm</w:t>
+            </w:r>
+            <w:r>
+              <w:t>)</w:t>
+            </w:r>
+          </w:p>
+        </w:tc>
+      </w:tr>
+      <w:tr>
+        <w:tc>
+          <w:tcPr>
+            <w:tcW w:w="1555" w:type="dxa"/>
+          </w:tcPr>
+          <w:p>
+            <w:r>
+              <w:t>Force</w:t>
+            </w:r>
+          </w:p>
+        </w:tc>
+        <w:tc>
+          <w:tcPr>
+            <w:tcW w:w="6095" w:type="dxa"/>
+          </w:tcPr>
+          <w:p>
+            <w:r>
+              <w:t xml:space="preserve">Pulling force at </w:t>
+            </w:r>
+            <w:r>
+              <w:t xml:space="preserve">start of </w:t>
+            </w:r>
+            <w:r>
+              <w:t>rip/</w:t>
+            </w:r>
+            <w:r>
+              <w:t>zip (pN)</w:t>
+            </w:r>
+          </w:p>
+        </w:tc>
+      </w:tr>
+      <w:tr>
+        <w:tc>
+          <w:tcPr>
+            <w:tcW w:w="1555" w:type="dxa"/>
+          </w:tcPr>
+          <w:p>
+            <w:r>
+              <w:t>Temperature</w:t>
+            </w:r>
+          </w:p>
+        </w:tc>
+        <w:tc>
+          <w:tcPr>
+            <w:tcW w:w="6095" w:type="dxa"/>
+          </w:tcPr>
+          <w:p>
+            <w:r>
+              <w:t>At protein (may be higher than in bath</w:t>
+            </w:r>
+            <w:r>
+              <w:t xml:space="preserve">) </w:t>
+            </w:r>
+            <w:r>
+              <w:t>°C</w:t>
+            </w:r>
+          </w:p>
+        </w:tc>
+      </w:tr>
+      <w:tr>
+        <w:tc>
+          <w:tcPr>
+            <w:tcW w:w="1555" w:type="dxa"/>
+          </w:tcPr>
+          <w:p>
+            <w:r>
+              <w:t>Forceshift</w:t>
+            </w:r>
+          </w:p>
+        </w:tc>
+        <w:tc>
+          <w:tcPr>
+            <w:tcW w:w="6095" w:type="dxa"/>
+          </w:tcPr>
+          <w:p>
+            <w:r>
+              <w:t>Shift in pulling force at rip/zip</w:t>
+            </w:r>
+            <w:r>
+              <w:t xml:space="preserve"> (pN)</w:t>
+            </w:r>
+          </w:p>
+        </w:tc>
+      </w:tr>
+      <w:tr>
+        <w:tc>
+          <w:tcPr>
+            <w:tcW w:w="1555" w:type="dxa"/>
+          </w:tcPr>
+          <w:p>
+            <w:r>
+              <w:t>Trapx</w:t>
+            </w:r>
+          </w:p>
+        </w:tc>
+        <w:tc>
+          <w:tcPr>
+            <w:tcW w:w="6095" w:type="dxa"/>
+          </w:tcPr>
+          <w:p>
+            <w:r>
+              <w:t>Position of trapped bead (nm)</w:t>
+            </w:r>
+          </w:p>
+        </w:tc>
+      </w:tr>
+      <w:tr>
+        <w:tc>
+          <w:tcPr>
+            <w:tcW w:w="1555" w:type="dxa"/>
+          </w:tcPr>
+          <w:p>
+            <w:r>
+              <w:t>Fdot</w:t>
+            </w:r>
+          </w:p>
+        </w:tc>
+        <w:tc>
+          <w:tcPr>
+            <w:tcW w:w="6095" w:type="dxa"/>
+          </w:tcPr>
+          <w:p>
+            <w:r>
+              <w:t>Rate of change of pulling force (pN/s)</w:t>
+            </w:r>
+          </w:p>
+        </w:tc>
+      </w:tr>
+      <w:tr>
+        <w:tc>
+          <w:tcPr>
+            <w:tcW w:w="1555" w:type="dxa"/>
+          </w:tcPr>
+          <w:p>
+            <w:r>
+              <w:t>Slope_b</w:t>
+            </w:r>
+          </w:p>
+        </w:tc>
+        <w:tc>
+          <w:tcPr>
+            <w:tcW w:w="6095" w:type="dxa"/>
+          </w:tcPr>
+          <w:p>
+            <w:r>
+              <w:t>d</w:t>
+            </w:r>
+            <w:r>
+              <w:t>(</w:t>
+            </w:r>
+            <w:r>
+              <w:t>pu</w:t>
+            </w:r>
+            <w:r>
+              <w:t>l</w:t>
+            </w:r>
+            <w:r>
+              <w:t>ling</w:t>
+            </w:r>
+            <w:r>
+              <w:t xml:space="preserve"> force=/d(T</w:t>
+            </w:r>
+            <w:r>
+              <w:t>rapx</w:t>
+            </w:r>
+            <w:r>
+              <w:t>)</w:t>
+            </w:r>
+            <w:r>
+              <w:t xml:space="preserve"> before rip/zip</w:t>
+            </w:r>
+          </w:p>
+        </w:tc>
+      </w:tr>
+      <w:tr>
+        <w:tc>
+          <w:tcPr>
+            <w:tcW w:w="1555" w:type="dxa"/>
+          </w:tcPr>
+          <w:p>
+            <w:r>
+              <w:t>Slope_a</w:t>
+            </w:r>
+          </w:p>
+        </w:tc>
+        <w:tc>
+          <w:tcPr>
+            <w:tcW w:w="6095" w:type="dxa"/>
+          </w:tcPr>
+          <w:p>
+            <w:r>
+              <w:t>d(pulling force=/d(Trapx) after rip/zip</w:t>
+            </w:r>
+          </w:p>
+        </w:tc>
+      </w:tr>
+      <w:tr>
+        <w:tc>
+          <w:tcPr>
+            <w:tcW w:w="1555" w:type="dxa"/>
+          </w:tcPr>
+          <w:p>
+            <w:r>
+              <w:t>Pullingspeed</w:t>
+            </w:r>
+          </w:p>
+        </w:tc>
+        <w:tc>
+          <w:tcPr>
+            <w:tcW w:w="6095" w:type="dxa"/>
+          </w:tcPr>
+          <w:p>
+            <w:r>
+              <w:t>Spee</w:t>
+            </w:r>
+            <w:r>
+              <w:t>d of trappd bead (nm/s)</w:t>
+            </w:r>
+          </w:p>
+        </w:tc>
+      </w:tr>
+      <w:tr>
+        <w:tc>
+          <w:tcPr>
+            <w:tcW w:w="1555" w:type="dxa"/>
+          </w:tcPr>
+          <w:p>
+            <w:r>
+              <w:t>Topforce</w:t>
+            </w:r>
+          </w:p>
+        </w:tc>
+        <w:tc>
+          <w:tcPr>
+            <w:tcW w:w="6095" w:type="dxa"/>
+          </w:tcPr>
+          <w:p>
+            <w:r>
+              <w:t xml:space="preserve">Maximum force </w:t>
+            </w:r>
+            <w:r>
+              <w:t>in trace pN)</w:t>
+            </w:r>
+          </w:p>
+        </w:tc>
+      </w:tr>
+      <w:tr>
+        <w:tc>
+          <w:tcPr>
+            <w:tcW w:w="1555" w:type="dxa"/>
+          </w:tcPr>
+          <w:p>
+            <w:r>
+              <w:t>Noise</w:t>
+            </w:r>
+          </w:p>
+        </w:tc>
+        <w:tc>
+          <w:tcPr>
+            <w:tcW w:w="6095" w:type="dxa"/>
+          </w:tcPr>
+          <w:p>
+            <w:r>
+              <w:t>Measure of rapid change in pulling force</w:t>
+            </w:r>
+            <w:r>
+              <w:t xml:space="preserve"> (</w:t>
+            </w:r>
+            <w:r>
+              <w:t>pN/s</w:t>
+            </w:r>
+            <w:r>
+              <w:t>)</w:t>
+            </w:r>
+          </w:p>
+        </w:tc>
+      </w:tr>
+      <w:tr>
+        <w:tc>
+          <w:tcPr>
+            <w:tcW w:w="1555" w:type="dxa"/>
+          </w:tcPr>
+          <w:p>
+            <w:r>
+              <w:t>Cycleno</w:t>
+            </w:r>
+          </w:p>
+        </w:tc>
+        <w:tc>
+          <w:tcPr>
+            <w:tcW w:w="6095" w:type="dxa"/>
+          </w:tcPr>
+          <w:p>
+            <w:r>
+              <w:t>Index of pull</w:t>
+            </w:r>
+            <w:r>
+              <w:t xml:space="preserve">/relax </w:t>
+            </w:r>
+            <w:r>
+              <w:t>trace</w:t>
+            </w:r>
+          </w:p>
+        </w:tc>
+      </w:tr>
+      <w:tr>
+        <w:tc>
+          <w:tcPr>
+            <w:tcW w:w="1555" w:type="dxa"/>
+          </w:tcPr>
+          <w:p>
+            <w:r>
+              <w:t>Work</w:t>
+            </w:r>
+          </w:p>
+        </w:tc>
+        <w:tc>
+          <w:tcPr>
+            <w:tcW w:w="6095" w:type="dxa"/>
+          </w:tcPr>
+          <w:p>
+            <w:r>
+              <w:t>Crooks work</w:t>
+            </w:r>
+          </w:p>
+        </w:tc>
+      </w:tr>
+      <w:tr>
+        <w:tc>
+          <w:tcPr>
+            <w:tcW w:w="1555" w:type="dxa"/>
+          </w:tcPr>
+          <w:p>
+            <w:r>
+              <w:t>Timestep</w:t>
+            </w:r>
+          </w:p>
+        </w:tc>
+        <w:tc>
+          <w:tcPr>
+            <w:tcW w:w="6095" w:type="dxa"/>
+          </w:tcPr>
+          <w:p>
+            <w:r>
+              <w:t>Length of recording time step (</w:t>
+            </w:r>
+            <w:r>
+              <w:t>s)</w:t>
+            </w:r>
+          </w:p>
+        </w:tc>
+      </w:tr>
+    </w:tbl>
+    <w:p/>
+    <w:p>
+      <w:pPr>
         <w:rPr>
           <w:rFonts w:ascii="Courier New" w:hAnsi="Courier New" w:cs="Courier New"/>
         </w:rPr>
       </w:pPr>
-      <w:proofErr w:type="spellStart"/>
       <w:r>
         <w:rPr>
           <w:rFonts w:ascii="Courier New" w:hAnsi="Courier New" w:cs="Courier New"/>
         </w:rPr>
-        <w:t>analyse_file</w:t>
-      </w:r>
-      <w:proofErr w:type="spellEnd"/>
-      <w:r>
+        <w:t>[Tp,Tr] = analyse_many(files);</w:t>
+      </w:r>
+    </w:p>
+    <w:p>
+      <w:r>
+        <w:t>This function</w:t>
+      </w:r>
+      <w:r>
+        <w:t xml:space="preserve"> runs analyse_experiment</w:t>
+      </w:r>
+      <w:r>
+        <w:t xml:space="preserve"> for all files in the string array files </w:t>
+      </w:r>
+      <w:r>
+        <w:t>and collects the outpu</w:t>
+      </w:r>
+      <w:r>
+        <w:t>t</w:t>
+      </w:r>
+      <w:r>
+        <w:t xml:space="preserve"> </w:t>
+      </w:r>
+      <w:r>
+        <w:t xml:space="preserve">Trip </w:t>
+      </w:r>
+      <w:r>
+        <w:t xml:space="preserve">tables into TP </w:t>
+      </w:r>
+      <w:r>
+        <w:t>(P f</w:t>
+      </w:r>
+      <w:r>
+        <w:t>o</w:t>
+      </w:r>
+      <w:r>
+        <w:t>r pulling trace)</w:t>
+      </w:r>
+      <w:r>
+        <w:t xml:space="preserve">and </w:t>
+      </w:r>
+      <w:r>
+        <w:t xml:space="preserve">the </w:t>
+      </w:r>
+      <w:r>
+        <w:t>T</w:t>
+      </w:r>
+      <w:r>
+        <w:t>zip table</w:t>
+      </w:r>
+      <w:r>
+        <w:t xml:space="preserve">s into TR (R for relaxing trace).  </w:t>
+      </w:r>
+      <w:r>
+        <w:t xml:space="preserve">This somewhat confusing naming </w:t>
+      </w:r>
+      <w:r>
+        <w:t>pr</w:t>
+      </w:r>
+      <w:r>
+        <w:t>a</w:t>
+      </w:r>
+      <w:r>
+        <w:t>ctice</w:t>
+      </w:r>
+      <w:r>
+        <w:t xml:space="preserve"> has historical reasons </w:t>
+      </w:r>
+      <w:r>
+        <w:t xml:space="preserve">and </w:t>
+      </w:r>
+      <w:r>
+        <w:t>is like</w:t>
+      </w:r>
+      <w:r>
+        <w:t>l</w:t>
+      </w:r>
+      <w:r>
+        <w:t>y to</w:t>
+      </w:r>
+      <w:r>
+        <w:t xml:space="preserve"> change in the future!</w:t>
+      </w:r>
+    </w:p>
+    <w:p>
+      <w:r>
+        <w:t>Fo</w:t>
+      </w:r>
+      <w:r>
+        <w:t>r</w:t>
+      </w:r>
+      <w:r>
+        <w:t xml:space="preserve"> the paper, we have </w:t>
+      </w:r>
+      <w:r>
+        <w:t>quantified</w:t>
+      </w:r>
+      <w:r>
+        <w:t xml:space="preserve"> </w:t>
+      </w:r>
+      <w:r>
+        <w:t>nearly</w:t>
+      </w:r>
+      <w:r>
+        <w:t xml:space="preserve"> </w:t>
+      </w:r>
+      <w:r>
+        <w:t xml:space="preserve">22000 rips and zips in </w:t>
+      </w:r>
+      <w:r>
+        <w:t>239 experiment files.</w:t>
+      </w:r>
+      <w:r>
+        <w:t xml:space="preserve">  </w:t>
+      </w:r>
+      <w:r>
+        <w:t>This takes ab</w:t>
+      </w:r>
+      <w:r>
+        <w:t>ou</w:t>
+      </w:r>
+      <w:r>
+        <w:t>t three minutes</w:t>
+      </w:r>
+      <w:r>
+        <w:t xml:space="preserve"> on a standard laptop computer</w:t>
+      </w:r>
+      <w:r>
+        <w:t>tic;Tout</w:t>
+      </w:r>
+      <w:r>
+        <w:t xml:space="preserve">. </w:t>
+      </w:r>
+      <w:r>
+        <w:t xml:space="preserve">The </w:t>
+      </w:r>
+      <w:r>
+        <w:t xml:space="preserve">data for the </w:t>
+      </w:r>
+      <w:r>
+        <w:t>rips and zips are stored tables TP and TR in tables.mat</w:t>
+      </w:r>
+      <w:r>
+        <w:t>.</w:t>
+      </w:r>
+    </w:p>
+    <w:p>
+      <w:pPr>
+        <w:pStyle w:val="Heading2"/>
+        <w:rPr>
+          <w:rFonts w:asciiTheme="minorHAnsi" w:hAnsiTheme="minorHAnsi" w:cstheme="minorBidi"/>
+        </w:rPr>
+      </w:pPr>
+      <w:r>
+        <w:t>Parameters</w:t>
+      </w:r>
+    </w:p>
+    <w:p>
+      <w:r>
+        <w:t>One challenge is to strike the best balance between maximising the rip/</w:t>
+      </w:r>
+      <w:r>
+        <w:t>z</w:t>
+      </w:r>
+      <w:r>
+        <w:t>ip candidates fo</w:t>
+      </w:r>
+      <w:r>
+        <w:t>und</w:t>
+      </w:r>
+      <w:r>
+        <w:t xml:space="preserve"> </w:t>
+      </w:r>
+      <w:r>
+        <w:t>whine minimising the number of spurious rips/zips.</w:t>
+      </w:r>
+      <w:r>
+        <w:t xml:space="preserve"> The parameter file params.m </w:t>
+      </w:r>
+      <w:r>
+        <w:t xml:space="preserve">contains a number </w:t>
+      </w:r>
+      <w:r>
+        <w:t>of tuning</w:t>
+      </w:r>
+      <w:r>
+        <w:t xml:space="preserve"> </w:t>
+      </w:r>
+      <w:r>
+        <w:t xml:space="preserve">parameters </w:t>
+      </w:r>
+      <w:r>
+        <w:t>that were fo</w:t>
+      </w:r>
+      <w:r>
+        <w:t>un</w:t>
+      </w:r>
+      <w:r>
+        <w:t>d by trial and error</w:t>
+      </w:r>
+      <w:r>
+        <w:t>.  Here the user</w:t>
+      </w:r>
+      <w:r>
+        <w:t xml:space="preserve"> can also specify</w:t>
+      </w:r>
+      <w:r>
+        <w:t xml:space="preserve"> if </w:t>
+      </w:r>
+      <w:r>
+        <w:t>he</w:t>
+      </w:r>
+      <w:r>
+        <w:t xml:space="preserve"> wants to look f</w:t>
+      </w:r>
+      <w:r>
+        <w:t>o</w:t>
+      </w:r>
+      <w:r>
+        <w:t>r m</w:t>
+      </w:r>
+      <w:r>
+        <w:t>o</w:t>
+      </w:r>
+      <w:r>
+        <w:t>re than on</w:t>
+      </w:r>
+      <w:r>
+        <w:t>e</w:t>
+      </w:r>
+      <w:r>
+        <w:t xml:space="preserve"> rip per t</w:t>
+      </w:r>
+      <w:r>
+        <w:t xml:space="preserve">race, and whether to </w:t>
+      </w:r>
+      <w:r>
+        <w:t xml:space="preserve">include rips in the relaxing trace (late rips).  </w:t>
+      </w:r>
+      <w:r>
+        <w:t>For this paper</w:t>
+      </w:r>
+      <w:r>
+        <w:t xml:space="preserve">, </w:t>
+      </w:r>
+      <w:r>
+        <w:t>the search is limited to a single rip in the pulling trace.</w:t>
+      </w:r>
+    </w:p>
+    <w:p>
+      <w:pPr>
+        <w:pStyle w:val="Heading2"/>
+      </w:pPr>
+      <w:r>
+        <w:t>Fitting models</w:t>
+      </w:r>
+    </w:p>
+    <w:p/>
+    <w:p>
+      <w:r>
+        <w:lastRenderedPageBreak/>
+        <w:t>P</w:t>
+      </w:r>
+      <w:r>
+        <w:t>rograms for analysing the</w:t>
+      </w:r>
+      <w:r>
+        <w:t xml:space="preserve"> data files from the experiments</w:t>
+      </w:r>
+      <w:r>
+        <w:t xml:space="preserve"> are written in Matlab</w:t>
+      </w:r>
+      <w:r>
+        <w:t>.</w:t>
+      </w:r>
+      <w:r>
+        <w:t xml:space="preserve"> </w:t>
+      </w:r>
+      <w:r>
+        <w:t>Typically,</w:t>
+      </w:r>
+      <w:r>
+        <w:t xml:space="preserve"> </w:t>
+      </w:r>
+      <w:r>
+        <w:t xml:space="preserve">a </w:t>
+      </w:r>
+      <w:r>
+        <w:t>batch o</w:t>
+      </w:r>
+      <w:r>
+        <w:t>f</w:t>
+      </w:r>
+      <w:r>
+        <w:t xml:space="preserve"> experiment files are an</w:t>
+      </w:r>
+      <w:r>
+        <w:t>alysed by function analys</w:t>
+      </w:r>
+      <w:r>
+        <w:t>e</w:t>
+      </w:r>
+      <w:r>
+        <w:t>_many</w:t>
+      </w:r>
+      <w:r>
+        <w:t>, which returns Matlab tables T</w:t>
+      </w:r>
+      <w:r>
+        <w:t>P</w:t>
+      </w:r>
+      <w:r>
+        <w:t xml:space="preserve"> (</w:t>
+      </w:r>
+      <w:r>
+        <w:t>rips from the pulling trace</w:t>
+      </w:r>
+      <w:r>
+        <w:t>) and T</w:t>
+      </w:r>
+      <w:r>
+        <w:t>R</w:t>
+      </w:r>
+      <w:r>
+        <w:t xml:space="preserve"> (</w:t>
+      </w:r>
+      <w:r>
+        <w:t>zips from the relaxing trace</w:t>
+      </w:r>
+      <w:r>
+        <w:t xml:space="preserve">).  </w:t>
+      </w:r>
+      <w:r>
+        <w:t xml:space="preserve">These tables contain </w:t>
+      </w:r>
+      <w:r>
+        <w:t>sixteen</w:t>
+      </w:r>
+      <w:r>
+        <w:t xml:space="preserve"> </w:t>
+      </w:r>
+      <w:r>
+        <w:t xml:space="preserve">recorded values per trace, most notably </w:t>
+      </w:r>
+      <w:r>
+        <w:t>the time (seconds from experiment start)</w:t>
+      </w:r>
+      <w:r>
+        <w:t>, rip or zip force</w:t>
+      </w:r>
+      <w:r>
+        <w:t xml:space="preserve"> (pN)</w:t>
+      </w:r>
+      <w:r>
+        <w:t xml:space="preserve">, </w:t>
+      </w:r>
+      <w:r>
+        <w:t xml:space="preserve">the rip/zip length </w:t>
+      </w:r>
+      <w:r>
+        <w:t>Δx (nm)</w:t>
+      </w:r>
+      <w:r>
+        <w:t>,</w:t>
+      </w:r>
+      <w:r>
+        <w:t xml:space="preserve"> </w:t>
+      </w:r>
+      <w:r>
+        <w:t>the temperature (°C) and the pulling speed (nm/s)</w:t>
+      </w:r>
+      <w:r>
+        <w:t>.</w:t>
+      </w:r>
+    </w:p>
+    <w:p>
+      <w:r>
+        <w:t xml:space="preserve">The </w:t>
+      </w:r>
+      <w:r>
+        <w:t>tables for all experiments are stored in</w:t>
+      </w:r>
+      <w:r>
+        <w:t xml:space="preserve"> the file</w:t>
+      </w:r>
+      <w:r>
+        <w:t xml:space="preserve"> </w:t>
+      </w:r>
+      <w:r>
+        <w:t>T</w:t>
+      </w:r>
+      <w:r>
+        <w:t>ables.mat</w:t>
+      </w:r>
+      <w:r>
+        <w:t xml:space="preserve"> and are used </w:t>
+      </w:r>
+      <w:r>
+        <w:t>to generate</w:t>
+      </w:r>
+      <w:r>
+        <w:t xml:space="preserve"> most</w:t>
+      </w:r>
+      <w:r>
+        <w:t xml:space="preserve"> figures and tables in the</w:t>
+      </w:r>
+      <w:r>
+        <w:t xml:space="preserve"> paper and supplement.</w:t>
+      </w:r>
+      <w:r>
+        <w:t xml:space="preserve"> </w:t>
+      </w:r>
+    </w:p>
+    <w:p>
+      <w:r>
+        <w:t>Each of the tables a</w:t>
+      </w:r>
+      <w:r>
+        <w:t>n</w:t>
+      </w:r>
+      <w:r>
+        <w:t xml:space="preserve">d figures are generated by </w:t>
+      </w:r>
+      <w:r>
+        <w:t>a separate m-file</w:t>
+      </w:r>
+      <w:r>
+        <w:t xml:space="preserve"> named after the figure or tabl</w:t>
+      </w:r>
+      <w:r>
+        <w:t>e.</w:t>
+      </w:r>
+    </w:p>
+    <w:p>
+      <w:pPr>
+        <w:pStyle w:val="Heading2"/>
+      </w:pPr>
+      <w:r>
+        <w:t>Data files</w:t>
+      </w:r>
+    </w:p>
+    <w:p>
+      <w:r>
+        <w:t xml:space="preserve">The paper is based on </w:t>
+      </w:r>
+      <w:r>
+        <w:t>239 t</w:t>
+      </w:r>
+      <w:r>
+        <w:t xml:space="preserve">ime series of </w:t>
+      </w:r>
+      <w:r>
+        <w:t>experimental recordings</w:t>
+      </w:r>
+      <w:r>
+        <w:t>.</w:t>
+      </w:r>
+      <w:r>
+        <w:t xml:space="preserve">  The columns used are</w:t>
+      </w:r>
+      <w:r>
+        <w:t>:</w:t>
+      </w:r>
+    </w:p>
+    <w:p>
+      <w:r>
+        <w:t>CycleCount</w:t>
+      </w:r>
+      <w:r>
+        <w:t xml:space="preserve">: </w:t>
+      </w:r>
+      <w:r>
+        <w:tab/>
+      </w:r>
+      <w:r>
+        <w:t>Time</w:t>
+      </w:r>
+      <w:r>
+        <w:t xml:space="preserve"> measure</w:t>
+      </w:r>
+      <w:r>
+        <w:t xml:space="preserve"> relative to experiment start</w:t>
+      </w:r>
+      <w:r>
+        <w:t xml:space="preserve">. 400 </w:t>
+      </w:r>
+      <w:r>
+        <w:t>are:</w:t>
+      </w:r>
+      <w:r>
+        <w:t xml:space="preserve"> counts per second</w:t>
+      </w:r>
+    </w:p>
+    <w:p>
+      <w:r>
+        <w:t>Y_force</w:t>
+      </w:r>
+      <w:r>
+        <w:t>:</w:t>
+      </w:r>
+      <w:r>
+        <w:tab/>
+      </w:r>
+      <w:r>
+        <w:t>Pulling force (pN)</w:t>
+      </w:r>
+    </w:p>
+    <w:p>
+      <w:r>
+        <w:t>A_dist-Y</w:t>
+      </w:r>
+      <w:r>
+        <w:t xml:space="preserve">, </w:t>
+      </w:r>
+      <w:r>
+        <w:t>B_dist-Y</w:t>
+      </w:r>
+      <w:r>
+        <w:t>:</w:t>
+      </w:r>
+      <w:r>
+        <w:t xml:space="preserve">  </w:t>
+      </w:r>
+      <w:r>
+        <w:t xml:space="preserve">Position </w:t>
+      </w:r>
+      <w:r>
+        <w:t>of pulling bead</w:t>
+      </w:r>
+      <w:r>
+        <w:t xml:space="preserve"> (nm)</w:t>
+      </w:r>
+      <w:r>
+        <w:t xml:space="preserve"> (trap position)</w:t>
+      </w:r>
+      <w:r>
+        <w:t>.  We use the mean of the two</w:t>
+      </w:r>
+      <w:r>
+        <w:t>.</w:t>
+      </w:r>
+    </w:p>
+    <w:p>
+      <w:r>
+        <w:t>Status</w:t>
+      </w:r>
+      <w:r>
+        <w:t>:</w:t>
+      </w:r>
+      <w:r>
+        <w:tab/>
+      </w:r>
+      <w:r>
+        <w:tab/>
+        <w:t xml:space="preserve">Used to code the temperature in the chamber.  </w:t>
+      </w:r>
+    </w:p>
+    <w:p>
+      <w:r>
+        <w:t>The</w:t>
+      </w:r>
+      <w:r>
+        <w:t xml:space="preserve"> uncompres</w:t>
+      </w:r>
+      <w:r>
+        <w:t>sed</w:t>
+      </w:r>
+      <w:r>
+        <w:t xml:space="preserve"> data files </w:t>
+      </w:r>
+      <w:r>
+        <w:t xml:space="preserve">take up about 3GB of storage.  We include only </w:t>
+      </w:r>
+      <w:r>
+        <w:t>a few</w:t>
+      </w:r>
+      <w:r>
+        <w:t>,</w:t>
+      </w:r>
+      <w:r>
+        <w:t xml:space="preserve"> to be used for </w:t>
+      </w:r>
+      <w:r>
+        <w:t xml:space="preserve">those who </w:t>
+      </w:r>
+      <w:r>
+        <w:t xml:space="preserve">want to test </w:t>
+      </w:r>
+      <w:r>
+        <w:t xml:space="preserve">analyse_experiment.m or analyse_many.m.  </w:t>
+      </w:r>
+      <w:r>
+        <w:t>Expand Sample</w:t>
+      </w:r>
+      <w:r>
+        <w:t>Experiments</w:t>
+      </w:r>
+      <w:r>
+        <w:t>.zip</w:t>
+      </w:r>
+      <w:r>
+        <w:t xml:space="preserve"> to try this.</w:t>
+      </w:r>
+    </w:p>
+    <w:p>
+      <w:pPr>
+        <w:pStyle w:val="Heading2"/>
+      </w:pPr>
+      <w:r>
+        <w:t>Automatic analysi</w:t>
+      </w:r>
+      <w:r>
+        <w:t xml:space="preserve">s of </w:t>
+      </w:r>
+      <w:r>
+        <w:t>experimental raw data</w:t>
+      </w:r>
+    </w:p>
+    <w:p>
+      <w:r>
+        <w:t>The exper</w:t>
+      </w:r>
+      <w:r>
+        <w:t>iment text</w:t>
+      </w:r>
+      <w:r>
+        <w:t xml:space="preserve"> files are read by read.experiment_file.m which returns t (time, seconds), f (force, pN). </w:t>
+      </w:r>
+      <w:r>
+        <w:t>x</w:t>
+      </w:r>
+      <w:r>
+        <w:t xml:space="preserve"> (trap position</w:t>
+      </w:r>
+      <w:r>
+        <w:t>, nm</w:t>
+      </w:r>
+      <w:r>
+        <w:t>) and temperature T (°C).</w:t>
+      </w:r>
+    </w:p>
+    <w:p>
+      <w:r>
+        <w:t xml:space="preserve">Analyse_file.m </w:t>
+      </w:r>
+      <w:r>
+        <w:t>uses th</w:t>
+      </w:r>
+      <w:r>
+        <w:t>is information</w:t>
+      </w:r>
+      <w:r>
+        <w:t xml:space="preserve"> to find </w:t>
+      </w:r>
+      <w:r>
+        <w:t xml:space="preserve">individual stretching and </w:t>
+      </w:r>
+      <w:r>
+        <w:t xml:space="preserve">relaxing traces.   </w:t>
+      </w:r>
+      <w:r>
+        <w:t>Each trace is analysed by analyse_trace</w:t>
+      </w:r>
+      <w:r>
+        <w:t xml:space="preserve">.m which looks for changes in </w:t>
+      </w:r>
+      <w:r>
+        <w:t xml:space="preserve">the slope of the force trace to </w:t>
+      </w:r>
+      <w:r>
+        <w:t>identify candidates for</w:t>
+      </w:r>
+      <w:r>
+        <w:t xml:space="preserve"> unfolding</w:t>
+      </w:r>
+      <w:r>
+        <w:t xml:space="preserve"> (</w:t>
+      </w:r>
+      <w:r>
+        <w:t>rip</w:t>
+      </w:r>
+      <w:r>
+        <w:t>) or refolding</w:t>
+      </w:r>
+      <w:r>
+        <w:t xml:space="preserve"> </w:t>
+      </w:r>
+      <w:r>
+        <w:t>(</w:t>
+      </w:r>
+      <w:r>
+        <w:t>zip</w:t>
+      </w:r>
+      <w:r>
+        <w:t>) events</w:t>
+      </w:r>
+      <w:r>
+        <w:t>.  The candidates</w:t>
+      </w:r>
+      <w:r>
+        <w:t xml:space="preserve"> must fulfil a set of </w:t>
+      </w:r>
+      <w:r>
+        <w:t xml:space="preserve">requirements to </w:t>
+      </w:r>
+      <w:r>
+        <w:t>qualify,</w:t>
+      </w:r>
+      <w:r>
+        <w:t xml:space="preserve"> and</w:t>
+      </w:r>
+      <w:r>
+        <w:t xml:space="preserve"> </w:t>
+      </w:r>
+      <w:r>
+        <w:t xml:space="preserve">the </w:t>
+      </w:r>
+      <w:r>
+        <w:t xml:space="preserve">best of the qualified candidates is </w:t>
+      </w:r>
+      <w:r>
+        <w:t>chosen</w:t>
+      </w:r>
+      <w:r>
+        <w:t xml:space="preserve">. </w:t>
+      </w:r>
+      <w:r>
+        <w:t xml:space="preserve">analyse_trace </w:t>
+      </w:r>
+      <w:r>
+        <w:t xml:space="preserve">returns a </w:t>
+      </w:r>
+      <w:r>
+        <w:t>Matlab struct with the</w:t>
+      </w:r>
+      <w:r>
+        <w:t xml:space="preserve"> rip/zip properties</w:t>
+      </w:r>
+      <w:r>
+        <w:t xml:space="preserve">.  </w:t>
+      </w:r>
+      <w:r>
+        <w:t xml:space="preserve"> analyse_file </w:t>
+      </w:r>
+      <w:r>
+        <w:t xml:space="preserve">uses this to </w:t>
+      </w:r>
+      <w:r>
+        <w:t>c</w:t>
+      </w:r>
+      <w:r>
+        <w:t>reate</w:t>
+      </w:r>
+      <w:r>
+        <w:t xml:space="preserve"> one row</w:t>
+      </w:r>
+      <w:r>
+        <w:t xml:space="preserve"> per </w:t>
+      </w:r>
+      <w:r>
+        <w:t>event</w:t>
+      </w:r>
+      <w:r>
+        <w:t xml:space="preserve"> </w:t>
+      </w:r>
+      <w:r>
+        <w:t>i</w:t>
+      </w:r>
+      <w:r>
+        <w:t xml:space="preserve">n the output tables Tu and Tr.  </w:t>
+      </w:r>
+      <w:r>
+        <w:t xml:space="preserve"> </w:t>
+      </w:r>
+      <w:r>
+        <w:t>Several</w:t>
+      </w:r>
+      <w:r>
+        <w:t xml:space="preserve"> p</w:t>
+      </w:r>
+      <w:r>
+        <w:t xml:space="preserve">arameters have been tweaked in order to </w:t>
+      </w:r>
+      <w:r>
+        <w:t>maximise detection efficiency</w:t>
+      </w:r>
+      <w:r>
+        <w:t xml:space="preserve">, </w:t>
+      </w:r>
+      <w:r>
+        <w:t>with</w:t>
+      </w:r>
+      <w:r>
+        <w:t xml:space="preserve"> </w:t>
+      </w:r>
+      <w:r>
+        <w:t xml:space="preserve">a </w:t>
+      </w:r>
+      <w:r>
+        <w:t>higher priority</w:t>
+      </w:r>
+      <w:r>
+        <w:t xml:space="preserve"> </w:t>
+      </w:r>
+      <w:r>
+        <w:t xml:space="preserve">given to avoiding </w:t>
+      </w:r>
+      <w:r>
+        <w:t>spurious ev</w:t>
+      </w:r>
+      <w:r>
+        <w:t>e</w:t>
+      </w:r>
+      <w:r>
+        <w:t>nts</w:t>
+      </w:r>
+      <w:r>
+        <w:t xml:space="preserve">.  </w:t>
+      </w:r>
+      <w:r>
+        <w:t>The s</w:t>
+      </w:r>
+      <w:r>
+        <w:t>ame parameters were used for all experiments.</w:t>
+      </w:r>
+      <w:r>
+        <w:t xml:space="preserve">  The parameters are specified in params.m.</w:t>
+      </w:r>
+    </w:p>
+    <w:p>
+      <w:r>
+        <w:t>Specify plotting to see</w:t>
+      </w:r>
+      <w:r>
+        <w:t xml:space="preserve"> a graph of the force time series with rips and zips marked</w:t>
+      </w:r>
+      <w:r>
+        <w:t>. Example:</w:t>
+      </w:r>
+    </w:p>
+    <w:p>
+      <w:pPr>
         <w:rPr>
           <w:rFonts w:ascii="Courier New" w:hAnsi="Courier New" w:cs="Courier New"/>
         </w:rPr>
-        <w:t>(</w:t>
-      </w:r>
+      </w:pPr>
       <w:r>
         <w:rPr>
           <w:rFonts w:ascii="Courier New" w:hAnsi="Courier New" w:cs="Courier New"/>
         </w:rPr>
-        <w:t>"20230</w:t>
-      </w:r>
+        <w:t xml:space="preserve">analyse_experiment("fA.txt",1); </w:t>
+      </w:r>
+    </w:p>
+    <w:p>
+      <w:r>
+        <w:t xml:space="preserve">This file </w:t>
+      </w:r>
+      <w:r>
+        <w:t>is from</w:t>
+      </w:r>
+      <w:r>
+        <w:t xml:space="preserve"> an experiment with three different pul</w:t>
+      </w:r>
+      <w:r>
+        <w:t>l</w:t>
+      </w:r>
+      <w:r>
+        <w:t>ing speeds.</w:t>
+      </w:r>
+      <w:r>
+        <w:t xml:space="preserve">  Use the zoom </w:t>
+      </w:r>
+      <w:r>
+        <w:t xml:space="preserve">and pan </w:t>
+      </w:r>
+      <w:r>
+        <w:t>tool</w:t>
+      </w:r>
+      <w:r>
+        <w:t>s</w:t>
+      </w:r>
+      <w:r>
+        <w:t xml:space="preserve"> </w:t>
+      </w:r>
+      <w:r>
+        <w:t xml:space="preserve">that appear </w:t>
+      </w:r>
+      <w:r>
+        <w:t xml:space="preserve">at the upper right to </w:t>
+      </w:r>
+      <w:r>
+        <w:t>see more detail.</w:t>
+      </w:r>
+      <w:r>
+        <w:t xml:space="preserve">  </w:t>
+      </w:r>
+    </w:p>
+    <w:p>
       <w:r>
         <w:rPr>
           <w:rFonts w:ascii="Courier New" w:hAnsi="Courier New" w:cs="Courier New"/>
         </w:rPr>
-        <w:t>623</w:t>
+        <w:t xml:space="preserve">[TP,TR] = </w:t>
       </w:r>
       <w:r>
         <w:rPr>
           <w:rFonts w:ascii="Courier New" w:hAnsi="Courier New" w:cs="Courier New"/>
         </w:rPr>
-        <w:t>/</w:t>
+        <w:t>analyse_many</w:t>
       </w:r>
       <w:r>
         <w:rPr>
           <w:rFonts w:ascii="Courier New" w:hAnsi="Courier New" w:cs="Courier New"/>
         </w:rPr>
-        <w:t>f</w:t>
-      </w:r>
-      <w:r>
-        <w:rPr>
-          <w:rFonts w:ascii="Courier New" w:hAnsi="Courier New" w:cs="Courier New"/>
-        </w:rPr>
-        <w:t>A.txt"</w:t>
-      </w:r>
-      <w:r>
-        <w:rPr>
-          <w:rFonts w:ascii="Courier New" w:hAnsi="Courier New" w:cs="Courier New"/>
-        </w:rPr>
-        <w:t>,1)</w:t>
-      </w:r>
-      <w:r>
-        <w:rPr>
-          <w:rFonts w:ascii="Courier New" w:hAnsi="Courier New" w:cs="Courier New"/>
-        </w:rPr>
-        <w:t>;</w:t>
-      </w:r>
-    </w:p>
-    <w:p>
-      <w:r>
-        <w:t xml:space="preserve">This file </w:t>
-      </w:r>
-      <w:r>
-        <w:t>is from</w:t>
-      </w:r>
-      <w:r>
-        <w:t xml:space="preserve"> an experiment with three different pul</w:t>
-      </w:r>
-      <w:r>
-        <w:t>l</w:t>
-      </w:r>
-      <w:r>
-        <w:t>ing speeds.</w:t>
-      </w:r>
-      <w:r>
-        <w:t xml:space="preserve">  Use the zoom </w:t>
-      </w:r>
-      <w:r>
-        <w:t xml:space="preserve">and pan </w:t>
-      </w:r>
-      <w:r>
-        <w:t>tool</w:t>
-      </w:r>
-      <w:r>
-        <w:t>s</w:t>
+        <w:t>(files)</w:t>
       </w:r>
       <w:r>
         <w:t xml:space="preserve"> </w:t>
       </w:r>
       <w:r>
-        <w:t xml:space="preserve">that appear </w:t>
-      </w:r>
-      <w:r>
-        <w:t xml:space="preserve">at the upper right to </w:t>
-      </w:r>
-      <w:r>
-        <w:t>see more detail.</w:t>
-      </w:r>
-    </w:p>
-    <w:p>
-      <w:pPr>
-        <w:pStyle w:val="Heading4"/>
-      </w:pPr>
-      <w:r>
-        <w:t>Post-processing</w:t>
-      </w:r>
-    </w:p>
-    <w:p>
-      <w:proofErr w:type="spellStart"/>
-      <w:r>
-        <w:t>analyse_many.m</w:t>
-      </w:r>
-      <w:proofErr w:type="spellEnd"/>
-      <w:r>
-        <w:t xml:space="preserve"> </w:t>
-      </w:r>
-      <w:r>
         <w:t xml:space="preserve">calls </w:t>
       </w:r>
-      <w:proofErr w:type="spellStart"/>
-      <w:r>
-        <w:t>analyse_file</w:t>
-      </w:r>
-      <w:proofErr w:type="spellEnd"/>
-      <w:r>
-        <w:t xml:space="preserve"> repeatedly for all </w:t>
-      </w:r>
-      <w:r>
-        <w:t>file names returned from</w:t>
-      </w:r>
-      <w:r>
-        <w:t xml:space="preserve"> Top7files.m</w:t>
-      </w:r>
-      <w:r>
-        <w:t xml:space="preserve">, </w:t>
-      </w:r>
-      <w:r>
-        <w:t>Top7Top7</w:t>
+      <w:r>
+        <w:t xml:space="preserve">analyse_experiment </w:t>
+      </w:r>
+      <w:r>
+        <w:t xml:space="preserve">repeatedly for all </w:t>
+      </w:r>
+      <w:r>
+        <w:t xml:space="preserve">file names </w:t>
+      </w:r>
+      <w:r>
+        <w:t xml:space="preserve">in the string array </w:t>
+      </w:r>
+      <w:r>
+        <w:t>“</w:t>
       </w:r>
       <w:r>
         <w:t>files</w:t>
       </w:r>
       <w:r>
-        <w:t>.m</w:t>
-      </w:r>
-      <w:r>
-        <w:t xml:space="preserve"> </w:t>
-      </w:r>
-      <w:r>
-        <w:t>or</w:t>
-      </w:r>
-      <w:r>
-        <w:t xml:space="preserve"> Top7BSAfiles</w:t>
-      </w:r>
-      <w:r>
-        <w:t>.m. The two latter contains</w:t>
-      </w:r>
-      <w:r>
-        <w:t xml:space="preserve"> filenames for the experiments with proteins in solution.  </w:t>
-      </w:r>
-      <w:r>
-        <w:t xml:space="preserve">Some results for </w:t>
-      </w:r>
-      <w:r>
-        <w:t xml:space="preserve">Top7files </w:t>
-      </w:r>
-      <w:r>
-        <w:t>had to</w:t>
-      </w:r>
-      <w:r>
-        <w:t xml:space="preserve"> be modified </w:t>
-      </w:r>
-      <w:r>
-        <w:t xml:space="preserve">to compensate for calibration errors in a small subset of experiments.  Thus is done by script </w:t>
-      </w:r>
-      <w:proofErr w:type="spellStart"/>
-      <w:r>
-        <w:t>correct_bias.m</w:t>
-      </w:r>
-      <w:proofErr w:type="spellEnd"/>
-      <w:r>
-        <w:t>.</w:t>
-      </w:r>
-      <w:r>
-        <w:t xml:space="preserve"> Furthermore, t</w:t>
-      </w:r>
-      <w:r>
-        <w:t xml:space="preserve">he output table from Top7Top7files contains one outlier unfolding at &gt; 70pN.  </w:t>
-      </w:r>
-      <w:r>
-        <w:t>T</w:t>
-      </w:r>
-      <w:r>
-        <w:t>h</w:t>
-      </w:r>
-      <w:r>
-        <w:t>is was removed before storing to Top7tables.mat.</w:t>
+        <w:t>”</w:t>
+      </w:r>
+      <w:r>
+        <w:t xml:space="preserve"> and returns Mat</w:t>
+      </w:r>
+      <w:r>
+        <w:t>la</w:t>
+      </w:r>
+      <w:r>
+        <w:t>b tables with data for all rips and zips</w:t>
+      </w:r>
+      <w:r>
+        <w:t>.  Such tables are store</w:t>
+      </w:r>
+      <w:r>
+        <w:t>d</w:t>
+      </w:r>
+      <w:r>
+        <w:t xml:space="preserve"> in Tables.mat.</w:t>
       </w:r>
     </w:p>
     <w:p>
@@ -945,7 +2072,11 @@
         <w:pStyle w:val="Heading2"/>
       </w:pPr>
       <w:r>
-        <w:t>Clustering</w:t>
+        <w:lastRenderedPageBreak/>
+        <w:t>Cluster</w:t>
+      </w:r>
+      <w:r>
+        <w:t>s</w:t>
       </w:r>
     </w:p>
     <w:p>
@@ -956,27 +2087,14 @@
         <w:t>events as belonging to Cluster 1, Cluster2 or a</w:t>
       </w:r>
       <w:r>
-        <w:t xml:space="preserve">s outliers was done by function </w:t>
-      </w:r>
-      <w:proofErr w:type="spellStart"/>
-      <w:r>
-        <w:t>no_outliers</w:t>
-      </w:r>
-      <w:r>
-        <w:t>.m</w:t>
-      </w:r>
-      <w:proofErr w:type="spellEnd"/>
-      <w:r>
-        <w:t xml:space="preserve">, which uses the </w:t>
-      </w:r>
-      <w:r>
-        <w:t xml:space="preserve">Matlab clustering algorithm </w:t>
-      </w:r>
-      <w:proofErr w:type="spellStart"/>
-      <w:r>
-        <w:t>dbscan</w:t>
-      </w:r>
-      <w:proofErr w:type="spellEnd"/>
+        <w:t>s outliers was done by function no_outliers</w:t>
+      </w:r>
+      <w:r>
+        <w:t xml:space="preserve">.m, which uses the </w:t>
+      </w:r>
+      <w:r>
+        <w:t>Matlab clustering algorithm dbscan</w:t>
+      </w:r>
       <w:r>
         <w:t xml:space="preserve"> to assign points in a sca</w:t>
       </w:r>
@@ -1061,23 +2179,10 @@
         <w:t xml:space="preserve"> the data </w:t>
       </w:r>
       <w:r>
-        <w:t xml:space="preserve">using </w:t>
-      </w:r>
-      <w:proofErr w:type="spellStart"/>
-      <w:r>
-        <w:t>Matlab’s</w:t>
-      </w:r>
-      <w:proofErr w:type="spellEnd"/>
-      <w:r>
-        <w:t xml:space="preserve"> </w:t>
-      </w:r>
-      <w:proofErr w:type="spellStart"/>
-      <w:r>
-        <w:t>lsqcurvefit</w:t>
-      </w:r>
-      <w:proofErr w:type="spellEnd"/>
-      <w:r>
-        <w:t xml:space="preserve"> function</w:t>
+        <w:t xml:space="preserve">using Matlab’s </w:t>
+      </w:r>
+      <w:r>
+        <w:t>lsqcurvefit function</w:t>
       </w:r>
       <w:r>
         <w:t xml:space="preserve">.  </w:t>
@@ -1101,18 +2206,10 @@
         <w:t>ere</w:t>
       </w:r>
       <w:r>
-        <w:t xml:space="preserve"> done in the function </w:t>
-      </w:r>
-      <w:proofErr w:type="spellStart"/>
-      <w:r>
-        <w:t>run</w:t>
-      </w:r>
-      <w:r>
-        <w:t>_fit_dual.m</w:t>
-      </w:r>
-      <w:proofErr w:type="spellEnd"/>
-      <w:r>
-        <w:t xml:space="preserve">. </w:t>
+        <w:t xml:space="preserve"> done in the function run</w:t>
+      </w:r>
+      <w:r>
+        <w:t xml:space="preserve">_fit_dual.m. </w:t>
       </w:r>
       <w:r>
         <w:t xml:space="preserve">The resulting parameters were reported </w:t>
@@ -1210,7 +2307,6 @@
             <w:tcW w:w="2835" w:type="dxa"/>
           </w:tcPr>
           <w:p>
-            <w:proofErr w:type="spellStart"/>
             <w:r>
               <w:t>F</w:t>
             </w:r>
@@ -1220,24 +2316,19 @@
             <w:r>
               <w:t>_Bell_unfold</w:t>
             </w:r>
-            <w:proofErr w:type="spellEnd"/>
-          </w:p>
-          <w:p>
-            <w:proofErr w:type="spellStart"/>
+          </w:p>
+          <w:p>
             <w:r>
               <w:t>Fit_Bell_refold</w:t>
             </w:r>
-            <w:proofErr w:type="spellEnd"/>
-          </w:p>
-          <w:p>
-            <w:proofErr w:type="spellStart"/>
+          </w:p>
+          <w:p>
             <w:r>
               <w:t>Fit_Dudko</w:t>
             </w:r>
             <w:r>
               <w:t>_unfold</w:t>
             </w:r>
-            <w:proofErr w:type="spellEnd"/>
           </w:p>
         </w:tc>
       </w:tr>
@@ -1257,14 +2348,14 @@
             <w:tcW w:w="2835" w:type="dxa"/>
           </w:tcPr>
           <w:p>
-            <w:proofErr w:type="spellStart"/>
-            <w:r>
-              <w:t>Anayse_file</w:t>
-            </w:r>
-            <w:proofErr w:type="spellEnd"/>
-          </w:p>
-          <w:p>
-            <w:proofErr w:type="spellStart"/>
+            <w:r>
+              <w:t>Anayse_</w:t>
+            </w:r>
+            <w:r>
+              <w:t>experiment</w:t>
+            </w:r>
+          </w:p>
+          <w:p>
             <w:r>
               <w:t>A</w:t>
             </w:r>
@@ -1273,12 +2364,6 @@
             </w:r>
             <w:r>
               <w:t>_trace</w:t>
-            </w:r>
-            <w:proofErr w:type="spellEnd"/>
-          </w:p>
-          <w:p>
-            <w:r>
-              <w:t>Dominant frequency</w:t>
             </w:r>
           </w:p>
         </w:tc>
@@ -1305,11 +2390,9 @@
             <w:tcW w:w="2835" w:type="dxa"/>
           </w:tcPr>
           <w:p>
-            <w:proofErr w:type="spellStart"/>
             <w:r>
               <w:t>Fit_Crooks</w:t>
             </w:r>
-            <w:proofErr w:type="spellEnd"/>
           </w:p>
           <w:p>
             <w:r>
@@ -1317,32 +2400,24 @@
             </w:r>
           </w:p>
           <w:p>
-            <w:proofErr w:type="spellStart"/>
-            <w:r>
-              <w:t>No_outliers</w:t>
-            </w:r>
-            <w:proofErr w:type="spellEnd"/>
-          </w:p>
-          <w:p>
-            <w:proofErr w:type="spellStart"/>
             <w:r>
               <w:t>Fit_Bell_unfold</w:t>
             </w:r>
-            <w:proofErr w:type="spellEnd"/>
-          </w:p>
-          <w:p>
-            <w:proofErr w:type="spellStart"/>
+          </w:p>
+          <w:p>
             <w:r>
               <w:t>Fit_Bell_refold</w:t>
             </w:r>
-            <w:proofErr w:type="spellEnd"/>
-          </w:p>
-          <w:p>
-            <w:proofErr w:type="spellStart"/>
+          </w:p>
+          <w:p>
             <w:r>
               <w:t>Fit_dudko_unfold</w:t>
             </w:r>
-            <w:proofErr w:type="spellEnd"/>
+          </w:p>
+          <w:p>
+            <w:r>
+              <w:t>Run_fit</w:t>
+            </w:r>
           </w:p>
         </w:tc>
       </w:tr>
@@ -1350,7 +2425,6 @@
     <w:p/>
     <w:p>
       <w:r>
-        <w:lastRenderedPageBreak/>
         <w:t>All files were tested in Matlab R2024a</w:t>
       </w:r>
       <w:r>
@@ -1379,13 +2453,8 @@
       </w:r>
     </w:p>
     <w:p>
-      <w:proofErr w:type="spellStart"/>
-      <w:r>
-        <w:t>movingslope.m</w:t>
-      </w:r>
-      <w:proofErr w:type="spellEnd"/>
-      <w:r>
-        <w:t xml:space="preserve"> was created by John D’Errico and </w:t>
+      <w:r>
+        <w:t xml:space="preserve">movingslope.m was created by John D’Errico and </w:t>
       </w:r>
       <w:r>
         <w:t>was</w:t>
@@ -1420,15 +2489,7 @@
         <w:pStyle w:val="addmargin20"/>
       </w:pPr>
       <w:r>
-        <w:t xml:space="preserve">Ref.: John D'Errico (2024). </w:t>
-      </w:r>
-      <w:proofErr w:type="spellStart"/>
-      <w:r>
-        <w:t>Movingslope</w:t>
-      </w:r>
-      <w:proofErr w:type="spellEnd"/>
-      <w:r>
-        <w:t xml:space="preserve"> (https://www.mathworks.com/matlabcentral/fileexchange/16997-movingslope), MATLAB Central File Exchange. Retrieved April 19, 2021. </w:t>
+        <w:t xml:space="preserve">Ref.: John D'Errico (2024). Movingslope (https://www.mathworks.com/matlabcentral/fileexchange/16997-movingslope), MATLAB Central File Exchange. Retrieved April 19, 2021. </w:t>
       </w:r>
     </w:p>
     <w:p/>
@@ -1436,7 +2497,7 @@
     <w:p/>
     <w:sectPr>
       <w:pgSz w:w="11906" w:h="16838"/>
-      <w:pgMar w:top="1440" w:right="1440" w:bottom="1440" w:left="1440" w:header="708" w:footer="708" w:gutter="0"/>
+      <w:pgMar w:top="1440" w:right="1440" w:bottom="1440" w:left="1843" w:header="708" w:footer="708" w:gutter="0"/>
       <w:cols w:space="708"/>
       <w:docGrid w:linePitch="360"/>
     </w:sectPr>
@@ -1444,8 +2505,102 @@
 </w:document>
 </file>
 
+<file path=word/numbering.xml><?xml version="1.0" encoding="utf-8"?>
+<w:numbering xmlns:wpc="http://schemas.microsoft.com/office/word/2010/wordprocessingCanvas" xmlns:cx="http://schemas.microsoft.com/office/drawing/2014/chartex" xmlns:cx1="http://schemas.microsoft.com/office/drawing/2015/9/8/chartex" xmlns:cx2="http://schemas.microsoft.com/office/drawing/2015/10/21/chartex" xmlns:cx3="http://schemas.microsoft.com/office/drawing/2016/5/9/chartex" xmlns:cx4="http://schemas.microsoft.com/office/drawing/2016/5/10/chartex" xmlns:cx5="http://schemas.microsoft.com/office/drawing/2016/5/11/chartex" xmlns:cx6="http://schemas.microsoft.com/office/drawing/2016/5/12/chartex" xmlns:cx7="http://schemas.microsoft.com/office/drawing/2016/5/13/chartex" xmlns:cx8="http://schemas.microsoft.com/office/drawing/2016/5/14/chartex" xmlns:mc="http://schemas.openxmlformats.org/markup-compatibility/2006" xmlns:aink="http://schemas.microsoft.com/office/drawing/2016/ink" xmlns:am3d="http://schemas.microsoft.com/office/drawing/2017/model3d" xmlns:o="urn:schemas-microsoft-com:office:office" xmlns:oel="http://schemas.microsoft.com/office/2019/extlst" xmlns:r="http://schemas.openxmlformats.org/officeDocument/2006/relationships" xmlns:m="http://schemas.openxmlformats.org/officeDocument/2006/math" xmlns:v="urn:schemas-microsoft-com:vml" xmlns:wp14="http://schemas.microsoft.com/office/word/2010/wordprocessingDrawing" xmlns:wp="http://schemas.openxmlformats.org/drawingml/2006/wordprocessingDrawing" xmlns:w10="urn:schemas-microsoft-com:office:word" xmlns:w="http://schemas.openxmlformats.org/wordprocessingml/2006/main" xmlns:w14="http://schemas.microsoft.com/office/word/2010/wordml" xmlns:w15="http://schemas.microsoft.com/office/word/2012/wordml" xmlns:w16cex="http://schemas.microsoft.com/office/word/2018/wordml/cex" xmlns:w16cid="http://schemas.microsoft.com/office/word/2016/wordml/cid" xmlns:w16="http://schemas.microsoft.com/office/word/2018/wordml" xmlns:w16du="http://schemas.microsoft.com/office/word/2023/wordml/word16du" xmlns:w16sdtdh="http://schemas.microsoft.com/office/word/2020/wordml/sdtdatahash" xmlns:w16sdtfl="http://schemas.microsoft.com/office/word/2024/wordml/sdtformatlock" xmlns:w16se="http://schemas.microsoft.com/office/word/2015/wordml/symex" xmlns:wpg="http://schemas.microsoft.com/office/word/2010/wordprocessingGroup" xmlns:wpi="http://schemas.microsoft.com/office/word/2010/wordprocessingInk" xmlns:wne="http://schemas.microsoft.com/office/word/2006/wordml" xmlns:wps="http://schemas.microsoft.com/office/word/2010/wordprocessingShape" mc:Ignorable="w14 w15 w16se w16cid w16 w16cex w16sdtdh w16sdtfl w16du wp14">
+  <w:abstractNum w:abstractNumId="0" w15:restartNumberingAfterBreak="0">
+    <w:nsid w:val="1F8146F2"/>
+    <w:multiLevelType w:val="hybridMultilevel"/>
+    <w:tmpl w:val="D8E43C14"/>
+    <w:lvl w:ilvl="0" w:tplc="0809000F">
+      <w:start w:val="1"/>
+      <w:numFmt w:val="decimal"/>
+      <w:lvlText w:val="%1."/>
+      <w:lvlJc w:val="left"/>
+      <w:pPr>
+        <w:ind w:left="720" w:hanging="360"/>
+      </w:pPr>
+    </w:lvl>
+    <w:lvl w:ilvl="1" w:tplc="08090019" w:tentative="1">
+      <w:start w:val="1"/>
+      <w:numFmt w:val="lowerLetter"/>
+      <w:lvlText w:val="%2."/>
+      <w:lvlJc w:val="left"/>
+      <w:pPr>
+        <w:ind w:left="1440" w:hanging="360"/>
+      </w:pPr>
+    </w:lvl>
+    <w:lvl w:ilvl="2" w:tplc="0809001B" w:tentative="1">
+      <w:start w:val="1"/>
+      <w:numFmt w:val="lowerRoman"/>
+      <w:lvlText w:val="%3."/>
+      <w:lvlJc w:val="right"/>
+      <w:pPr>
+        <w:ind w:left="2160" w:hanging="180"/>
+      </w:pPr>
+    </w:lvl>
+    <w:lvl w:ilvl="3" w:tplc="0809000F" w:tentative="1">
+      <w:start w:val="1"/>
+      <w:numFmt w:val="decimal"/>
+      <w:lvlText w:val="%4."/>
+      <w:lvlJc w:val="left"/>
+      <w:pPr>
+        <w:ind w:left="2880" w:hanging="360"/>
+      </w:pPr>
+    </w:lvl>
+    <w:lvl w:ilvl="4" w:tplc="08090019" w:tentative="1">
+      <w:start w:val="1"/>
+      <w:numFmt w:val="lowerLetter"/>
+      <w:lvlText w:val="%5."/>
+      <w:lvlJc w:val="left"/>
+      <w:pPr>
+        <w:ind w:left="3600" w:hanging="360"/>
+      </w:pPr>
+    </w:lvl>
+    <w:lvl w:ilvl="5" w:tplc="0809001B" w:tentative="1">
+      <w:start w:val="1"/>
+      <w:numFmt w:val="lowerRoman"/>
+      <w:lvlText w:val="%6."/>
+      <w:lvlJc w:val="right"/>
+      <w:pPr>
+        <w:ind w:left="4320" w:hanging="180"/>
+      </w:pPr>
+    </w:lvl>
+    <w:lvl w:ilvl="6" w:tplc="0809000F" w:tentative="1">
+      <w:start w:val="1"/>
+      <w:numFmt w:val="decimal"/>
+      <w:lvlText w:val="%7."/>
+      <w:lvlJc w:val="left"/>
+      <w:pPr>
+        <w:ind w:left="5040" w:hanging="360"/>
+      </w:pPr>
+    </w:lvl>
+    <w:lvl w:ilvl="7" w:tplc="08090019" w:tentative="1">
+      <w:start w:val="1"/>
+      <w:numFmt w:val="lowerLetter"/>
+      <w:lvlText w:val="%8."/>
+      <w:lvlJc w:val="left"/>
+      <w:pPr>
+        <w:ind w:left="5760" w:hanging="360"/>
+      </w:pPr>
+    </w:lvl>
+    <w:lvl w:ilvl="8" w:tplc="0809001B" w:tentative="1">
+      <w:start w:val="1"/>
+      <w:numFmt w:val="lowerRoman"/>
+      <w:lvlText w:val="%9."/>
+      <w:lvlJc w:val="right"/>
+      <w:pPr>
+        <w:ind w:left="6480" w:hanging="180"/>
+      </w:pPr>
+    </w:lvl>
+  </w:abstractNum>
+  <w:num w:numId="1" w16cid:durableId="458914404">
+    <w:abstractNumId w:val="0"/>
+  </w:num>
+</w:numbering>
+</file>
+
 <file path=word/styles.xml><?xml version="1.0" encoding="utf-8"?>
-<w:styles xmlns:mc="http://schemas.openxmlformats.org/markup-compatibility/2006" xmlns:r="http://schemas.openxmlformats.org/officeDocument/2006/relationships" xmlns:w="http://schemas.openxmlformats.org/wordprocessingml/2006/main" xmlns:w14="http://schemas.microsoft.com/office/word/2010/wordml" xmlns:w15="http://schemas.microsoft.com/office/word/2012/wordml" xmlns:w16cex="http://schemas.microsoft.com/office/word/2018/wordml/cex" xmlns:w16cid="http://schemas.microsoft.com/office/word/2016/wordml/cid" xmlns:w16="http://schemas.microsoft.com/office/word/2018/wordml" xmlns:w16sdtdh="http://schemas.microsoft.com/office/word/2020/wordml/sdtdatahash" xmlns:w16se="http://schemas.microsoft.com/office/word/2015/wordml/symex" mc:Ignorable="w14 w15 w16se w16cid w16 w16cex w16sdtdh">
+<w:styles xmlns:mc="http://schemas.openxmlformats.org/markup-compatibility/2006" xmlns:r="http://schemas.openxmlformats.org/officeDocument/2006/relationships" xmlns:w="http://schemas.openxmlformats.org/wordprocessingml/2006/main" xmlns:w14="http://schemas.microsoft.com/office/word/2010/wordml" xmlns:w15="http://schemas.microsoft.com/office/word/2012/wordml" xmlns:w16cex="http://schemas.microsoft.com/office/word/2018/wordml/cex" xmlns:w16cid="http://schemas.microsoft.com/office/word/2016/wordml/cid" xmlns:w16="http://schemas.microsoft.com/office/word/2018/wordml" xmlns:w16du="http://schemas.microsoft.com/office/word/2023/wordml/word16du" xmlns:w16sdtdh="http://schemas.microsoft.com/office/word/2020/wordml/sdtdatahash" xmlns:w16sdtfl="http://schemas.microsoft.com/office/word/2024/wordml/sdtformatlock" xmlns:w16se="http://schemas.microsoft.com/office/word/2015/wordml/symex" mc:Ignorable="w14 w15 w16se w16cid w16 w16cex w16sdtdh w16sdtfl w16du">
   <w:docDefaults>
     <w:rPrDefault>
       <w:rPr>
@@ -2400,6 +3555,15 @@
       </w:tblBorders>
     </w:tblPr>
   </w:style>
+  <w:style w:type="paragraph" w:styleId="NoSpacing">
+    <w:name w:val="No Spacing"/>
+    <w:uiPriority w:val="1"/>
+    <w:qFormat/>
+    <w:rsid w:val="008938AB"/>
+    <w:pPr>
+      <w:spacing w:after="0" w:line="240" w:lineRule="auto"/>
+    </w:pPr>
+  </w:style>
 </w:styles>
 </file>
 

</xml_diff>